<commit_message>
Updating paper, adding highlights
</commit_message>
<xml_diff>
--- a/Raw/NeedToAdd.docx
+++ b/Raw/NeedToAdd.docx
@@ -4,6 +4,12 @@
   <w:body>
     <w:p>
       <w:r>
+        <w:t>0. Might want to add correlation with BDI since you’ll say MASQ anxiety measures don’t improve on that . . .</w:t>
+      </w:r>
+    </w:p>
+    <w:p/>
+    <w:p>
+      <w:r>
         <w:t xml:space="preserve">1. Our results clearly show that the encoding task strongly affected participants’ ability to retrieve conceptual information. We now discuss this point and the limitation associated with the lack of new items in the manuscript, on pages </w:t>
       </w:r>
       <w:r>
@@ -67,7 +73,23 @@
         <w:t xml:space="preserve">Cue </w:t>
       </w:r>
       <w:r>
-        <w:t xml:space="preserve">interaction for words from the mobility task, and which did not show a significant controls &gt; MDD effect under the Side cue (or the Question cue). Thus, the reviewer’s point about lower confidence not tracking lower accuracy is well-taken. Consequently, on page </w:t>
+        <w:t xml:space="preserve">interaction for words from the mobility </w:t>
+      </w:r>
+      <w:proofErr w:type="gramStart"/>
+      <w:r>
+        <w:t>task</w:t>
+      </w:r>
+      <w:proofErr w:type="gramEnd"/>
+      <w:r>
+        <w:t xml:space="preserve">, and which did not show a significant controls &gt; MDD effect under the Side cue (or the Question cue). Thus, the reviewer’s point about lower confidence not tracking lower accuracy is </w:t>
+      </w:r>
+      <w:proofErr w:type="gramStart"/>
+      <w:r>
+        <w:t>well-taken</w:t>
+      </w:r>
+      <w:proofErr w:type="gramEnd"/>
+      <w:r>
+        <w:t xml:space="preserve">. Consequently, on page </w:t>
       </w:r>
       <w:r>
         <w:rPr>
@@ -85,7 +107,31 @@
         <w:t xml:space="preserve">4. </w:t>
       </w:r>
       <w:r>
-        <w:t xml:space="preserve">As precedent, we note that when Dobbins &amp; Wagner (2005) found slower encoding RTs for pleasant/unpleasant judgments than for animacy judgments, they suggested “that comparison of the former to the latter encoding trials would identify regions differentially engaged during sustained conceptual analysis” (p. 1773). Here, we are similarly arguing that the longer RTs observed for mobility versus animacy judgments implies “sustained conceptual analysis” (i.e., deeper processing) for the former relative to the latter trials. We have attempted to clarify this point on page </w:t>
+        <w:t xml:space="preserve">As precedent, we note that when Dobbins &amp; Wagner (2005) found slower encoding RTs for pleasant/unpleasant judgments than for </w:t>
+      </w:r>
+      <w:proofErr w:type="spellStart"/>
+      <w:r>
+        <w:t>animacy</w:t>
+      </w:r>
+      <w:proofErr w:type="spellEnd"/>
+      <w:r>
+        <w:t xml:space="preserve"> judgments, they </w:t>
+      </w:r>
+      <w:proofErr w:type="gramStart"/>
+      <w:r>
+        <w:t>suggested</w:t>
+      </w:r>
+      <w:proofErr w:type="gramEnd"/>
+      <w:r>
+        <w:t xml:space="preserve"> “that comparison of the former to the latter encoding trials would identify regions differentially engaged during sustained conceptual analysis” (p. 1773). Here, we are similarly arguing that the longer RTs observed for mobility versus </w:t>
+      </w:r>
+      <w:proofErr w:type="spellStart"/>
+      <w:r>
+        <w:t>animacy</w:t>
+      </w:r>
+      <w:proofErr w:type="spellEnd"/>
+      <w:r>
+        <w:t xml:space="preserve"> judgments implies “sustained conceptual analysis” (i.e., deeper processing) for the former relative to the latter trials. We have attempted to clarify this point on page </w:t>
       </w:r>
       <w:r>
         <w:rPr>
@@ -106,7 +152,21 @@
         <w:rPr>
           <w:i/>
         </w:rPr>
-        <w:t>The authors indicate that “observed ERP differences over parietal areas meant that ‘recollection was strongest under the Question cue and reduced in MDD’”. This is problematic because: (1) only correct responses were analyzed; (2) “I thought the behavioral data did not show an accuracy deficit for the MDD participants and thus claims that the ERPs correspond to group differences in the quality of memory evidence seem strained”; and (3) there is no evidence that individual differences in ERP amplitude correspond to individual differences in source accuracy or confidence.</w:t>
+        <w:t xml:space="preserve">The authors </w:t>
+      </w:r>
+      <w:proofErr w:type="gramStart"/>
+      <w:r>
+        <w:rPr>
+          <w:i/>
+        </w:rPr>
+        <w:t>indicate that</w:t>
+      </w:r>
+      <w:proofErr w:type="gramEnd"/>
+      <w:r>
+        <w:rPr>
+          <w:i/>
+        </w:rPr>
+        <w:t xml:space="preserve"> “observed ERP differences over parietal areas meant that ‘recollection was strongest under the Question cue and reduced in MDD’”. This is problematic because: (1) only correct responses were analyzed; (2) “I thought the behavioral data did not show an accuracy deficit for the MDD participants and thus claims that the ERPs correspond to group differences in the quality of memory evidence seem strained”; and (3) there is no evidence that individual differences in ERP amplitude correspond to individual differences in source accuracy or confidence.</w:t>
       </w:r>
     </w:p>
     <w:p/>
@@ -148,7 +208,23 @@
         <w:t>X</w:t>
       </w:r>
       <w:r>
-        <w:t>) we note that there were positive relationships between left parietal Question minus Side ERP difference waves in the 400-800 ms and 800-1400 ms time windows, on the one hand, and Question minus Side source accuracy and confidence difference scores on the other.</w:t>
+        <w:t xml:space="preserve">) we note that there were positive relationships between left parietal Question minus Side ERP difference waves in the 400-800 </w:t>
+      </w:r>
+      <w:proofErr w:type="spellStart"/>
+      <w:r>
+        <w:t>ms</w:t>
+      </w:r>
+      <w:proofErr w:type="spellEnd"/>
+      <w:r>
+        <w:t xml:space="preserve"> and 800-1400 </w:t>
+      </w:r>
+      <w:proofErr w:type="spellStart"/>
+      <w:r>
+        <w:t>ms</w:t>
+      </w:r>
+      <w:proofErr w:type="spellEnd"/>
+      <w:r>
+        <w:t xml:space="preserve"> time windows, on the one hand, and Question minus Side source accuracy and confidence difference scores on the other.</w:t>
       </w:r>
     </w:p>
     <w:p/>
@@ -189,6 +265,7 @@
         </w:rPr>
       </w:pPr>
       <w:r>
+        <w:lastRenderedPageBreak/>
         <w:t xml:space="preserve">8. </w:t>
       </w:r>
       <w:r>
@@ -228,7 +305,6 @@
         <w:rPr>
           <w:rFonts w:cs="Times New Roman"/>
         </w:rPr>
-        <w:lastRenderedPageBreak/>
         <w:t xml:space="preserve">9. </w:t>
       </w:r>
       <w:r>
@@ -324,7 +400,15 @@
         <w:t>X</w:t>
       </w:r>
       <w:r>
-        <w:t>) by adding references to work by Mark Williams, Tim Dalgleish, (</w:t>
+        <w:t xml:space="preserve">) by adding references to work by Mark Williams, Tim </w:t>
+      </w:r>
+      <w:proofErr w:type="spellStart"/>
+      <w:r>
+        <w:t>Dalgleish</w:t>
+      </w:r>
+      <w:proofErr w:type="spellEnd"/>
+      <w:r>
+        <w:t>, (</w:t>
       </w:r>
       <w:r>
         <w:rPr>
@@ -333,7 +417,23 @@
         <w:t>and anyone else?</w:t>
       </w:r>
       <w:r>
-        <w:t xml:space="preserve">), Filip Raes, and their colleagues. This work touches on the two topics mentioned in the sentence. First, several studies (i.e., </w:t>
+        <w:t xml:space="preserve">), </w:t>
+      </w:r>
+      <w:proofErr w:type="spellStart"/>
+      <w:r>
+        <w:t>Filip</w:t>
+      </w:r>
+      <w:proofErr w:type="spellEnd"/>
+      <w:r>
+        <w:t xml:space="preserve"> </w:t>
+      </w:r>
+      <w:proofErr w:type="spellStart"/>
+      <w:r>
+        <w:t>Raes</w:t>
+      </w:r>
+      <w:proofErr w:type="spellEnd"/>
+      <w:r>
+        <w:t xml:space="preserve">, and their colleagues. This work touches on the two topics mentioned in the sentence. First, several studies (i.e., </w:t>
       </w:r>
       <w:r>
         <w:rPr>
@@ -471,7 +571,15 @@
         <w:t xml:space="preserve">17. </w:t>
       </w:r>
       <w:r>
-        <w:t xml:space="preserve">As noted in our response to Reviewer 5’s fifth critique (see above), we now put greater emphasis on the link between relatively intact source memory and increased left parietal ERPs in the Question/mobility condition for the MDD group (see page </w:t>
+        <w:t xml:space="preserve">As noted in our response to Reviewer 5’s fifth critique (see above), we now put greater emphasis on the link between relatively intact source </w:t>
+      </w:r>
+      <w:proofErr w:type="gramStart"/>
+      <w:r>
+        <w:t>memory</w:t>
+      </w:r>
+      <w:proofErr w:type="gramEnd"/>
+      <w:r>
+        <w:t xml:space="preserve"> and increased left parietal ERPs in the Question/mobility condition for the MDD group (see page </w:t>
       </w:r>
       <w:r>
         <w:rPr>
@@ -486,7 +594,15 @@
     <w:p/>
     <w:p>
       <w:r>
-        <w:t xml:space="preserve">18. We appreciate this comment and can see how early introduction of neural systems adds complexity to an already complicated discussion of the psychological constructs that mediate encoding and retrieval. In the revision, we have tried to take a more sequential approach of the kind the reviewer suggests—please see page </w:t>
+        <w:t xml:space="preserve">18. We appreciate this comment and can see how early introduction of neural systems </w:t>
+      </w:r>
+      <w:proofErr w:type="gramStart"/>
+      <w:r>
+        <w:t>adds</w:t>
+      </w:r>
+      <w:proofErr w:type="gramEnd"/>
+      <w:r>
+        <w:t xml:space="preserve"> complexity to an already complicated discussion of the psychological constructs that mediate encoding and retrieval. In the revision, we have tried to take a more sequential approach of the kind the reviewer suggests—please see page </w:t>
       </w:r>
       <w:r>
         <w:rPr>
@@ -551,6 +667,7 @@
       <w:r>
         <w:t xml:space="preserve"> difference scores for accuracy and confidence were significantly correlated across the groups, </w:t>
       </w:r>
+      <w:proofErr w:type="gramStart"/>
       <w:r>
         <w:rPr>
           <w:i/>
@@ -558,7 +675,11 @@
         <w:t>r</w:t>
       </w:r>
       <w:r>
-        <w:t xml:space="preserve">(46) = 0.42, </w:t>
+        <w:t>(</w:t>
+      </w:r>
+      <w:proofErr w:type="gramEnd"/>
+      <w:r>
+        <w:t xml:space="preserve">46) = 0.42, </w:t>
       </w:r>
       <w:r>
         <w:rPr>
@@ -585,7 +706,15 @@
         <w:t>X</w:t>
       </w:r>
       <w:r>
-        <w:t>). Specifically, we indicate that the ERPs track accuracy more closely than confidence, but we also note that the correlations link the ERPs to both accuracy and confidence. A more definitive separation of accuracy and confidence in MDD will have to accomplished in a follow-up study better designed to tease apart these two factors.</w:t>
+        <w:t xml:space="preserve">). Specifically, we indicate that the ERPs track accuracy more closely than confidence, but we also note that the correlations link the ERPs to both accuracy and confidence. A more definitive separation of accuracy and confidence in MDD will have to </w:t>
+      </w:r>
+      <w:proofErr w:type="gramStart"/>
+      <w:r>
+        <w:t>accomplished</w:t>
+      </w:r>
+      <w:proofErr w:type="gramEnd"/>
+      <w:r>
+        <w:t xml:space="preserve"> in a follow-up study better designed to tease apart these two factors.</w:t>
       </w:r>
     </w:p>
     <w:p/>
@@ -660,7 +789,21 @@
         <w:rPr>
           <w:i/>
         </w:rPr>
-        <w:t>On page 13, ‘no significant effects were seen in any time window’ is ambiguous, in the Abstract, ‘slasting’ is a typo, and on page 4, ‘loses’ is a typo</w:t>
+        <w:t>On page 13, ‘no significant effects were seen in any time window’ is ambiguous, in the Abstract, ‘</w:t>
+      </w:r>
+      <w:proofErr w:type="spellStart"/>
+      <w:r>
+        <w:rPr>
+          <w:i/>
+        </w:rPr>
+        <w:t>slasting</w:t>
+      </w:r>
+      <w:proofErr w:type="spellEnd"/>
+      <w:r>
+        <w:rPr>
+          <w:i/>
+        </w:rPr>
+        <w:t>’ is a typo, and on page 4, ‘loses’ is a typo</w:t>
       </w:r>
       <w:r>
         <w:t>. Make these corrections or cut the relevant sentences.</w:t>
@@ -699,8 +842,17 @@
         <w:t>Task</w:t>
       </w:r>
       <w:r>
-        <w:t xml:space="preserve"> interactions for 400-800 ms, </w:t>
-      </w:r>
+        <w:t xml:space="preserve"> interactions for 400-800 </w:t>
+      </w:r>
+      <w:proofErr w:type="spellStart"/>
+      <w:r>
+        <w:t>ms</w:t>
+      </w:r>
+      <w:proofErr w:type="spellEnd"/>
+      <w:r>
+        <w:t xml:space="preserve">, </w:t>
+      </w:r>
+      <w:proofErr w:type="gramStart"/>
       <w:r>
         <w:rPr>
           <w:i/>
@@ -708,7 +860,11 @@
         <w:t>F</w:t>
       </w:r>
       <w:r>
-        <w:t xml:space="preserve">(1, 46) = 8.23, </w:t>
+        <w:t>(</w:t>
+      </w:r>
+      <w:proofErr w:type="gramEnd"/>
+      <w:r>
+        <w:t xml:space="preserve">1, 46) = 8.23, </w:t>
       </w:r>
       <w:r>
         <w:rPr>
@@ -717,7 +873,15 @@
         <w:t>p</w:t>
       </w:r>
       <w:r>
-        <w:t xml:space="preserve"> = 0.006, and for 800-1400 ms, </w:t>
+        <w:t xml:space="preserve"> = 0.006, and for 800-1400 </w:t>
+      </w:r>
+      <w:proofErr w:type="spellStart"/>
+      <w:r>
+        <w:t>ms</w:t>
+      </w:r>
+      <w:proofErr w:type="spellEnd"/>
+      <w:r>
+        <w:t xml:space="preserve">, </w:t>
       </w:r>
       <w:r>
         <w:rPr>
@@ -764,15 +928,18 @@
       <w:r>
         <w:t xml:space="preserve"> interaction was significant for words from the mobility task, </w:t>
       </w:r>
+      <w:proofErr w:type="spellStart"/>
       <w:r>
         <w:rPr>
           <w:i/>
         </w:rPr>
         <w:t>Fs</w:t>
       </w:r>
+      <w:proofErr w:type="spellEnd"/>
       <w:r>
         <w:t xml:space="preserve"> &gt; 14.3, </w:t>
       </w:r>
+      <w:proofErr w:type="spellStart"/>
       <w:r>
         <w:rPr>
           <w:i/>
@@ -780,7 +947,11 @@
         <w:t>p</w:t>
       </w:r>
       <w:r>
-        <w:t>s &lt; 0.0005.</w:t>
+        <w:t>s</w:t>
+      </w:r>
+      <w:proofErr w:type="spellEnd"/>
+      <w:r>
+        <w:t xml:space="preserve"> &lt; 0.0005.</w:t>
       </w:r>
     </w:p>
     <w:p/>
@@ -795,8 +966,16 @@
         <w:rPr>
           <w:b/>
         </w:rPr>
-        <w:t>400-800 ms</w:t>
-      </w:r>
+        <w:t xml:space="preserve">400-800 </w:t>
+      </w:r>
+      <w:proofErr w:type="spellStart"/>
+      <w:r>
+        <w:rPr>
+          <w:b/>
+        </w:rPr>
+        <w:t>ms</w:t>
+      </w:r>
+      <w:proofErr w:type="spellEnd"/>
       <w:r>
         <w:t xml:space="preserve">; accuracy, </w:t>
       </w:r>
@@ -840,8 +1019,16 @@
         <w:rPr>
           <w:b/>
         </w:rPr>
-        <w:t>800-1400 ms</w:t>
-      </w:r>
+        <w:t xml:space="preserve">800-1400 </w:t>
+      </w:r>
+      <w:proofErr w:type="spellStart"/>
+      <w:r>
+        <w:rPr>
+          <w:b/>
+        </w:rPr>
+        <w:t>ms</w:t>
+      </w:r>
+      <w:proofErr w:type="spellEnd"/>
       <w:r>
         <w:t xml:space="preserve">; accuracy, </w:t>
       </w:r>
@@ -890,12 +1077,14 @@
       <w:r>
         <w:t xml:space="preserve">. However, when we restricted these correlations to the MDD group, nothing approached significance, all </w:t>
       </w:r>
+      <w:proofErr w:type="spellStart"/>
       <w:r>
         <w:rPr>
           <w:i/>
         </w:rPr>
         <w:t>ps</w:t>
       </w:r>
+      <w:proofErr w:type="spellEnd"/>
       <w:r>
         <w:t xml:space="preserve"> &gt; 0.12 (see page </w:t>
       </w:r>
@@ -941,6 +1130,7 @@
       <w:r>
         <w:t xml:space="preserve"> &lt; 2.7, </w:t>
       </w:r>
+      <w:proofErr w:type="spellStart"/>
       <w:r>
         <w:rPr>
           <w:i/>
@@ -948,17 +1138,24 @@
         <w:t>p</w:t>
       </w:r>
       <w:r>
-        <w:t>s &gt; 0.11). This is not terribly surprising, as these three self-report measures were highly correlated (</w:t>
-      </w:r>
+        <w:t>s</w:t>
+      </w:r>
+      <w:proofErr w:type="spellEnd"/>
+      <w:r>
+        <w:t xml:space="preserve"> &gt; 0.11). This is not terribly surprising, as these three self-report measures were highly correlated (</w:t>
+      </w:r>
+      <w:proofErr w:type="spellStart"/>
       <w:r>
         <w:rPr>
           <w:i/>
         </w:rPr>
         <w:t>rs</w:t>
       </w:r>
+      <w:proofErr w:type="spellEnd"/>
       <w:r>
         <w:t xml:space="preserve"> &gt; 0.68, </w:t>
       </w:r>
+      <w:proofErr w:type="spellStart"/>
       <w:r>
         <w:rPr>
           <w:i/>
@@ -966,7 +1163,11 @@
         <w:t>p</w:t>
       </w:r>
       <w:r>
-        <w:t xml:space="preserve">s &lt; 0.0002). We describe these new analyses in the manuscript on page </w:t>
+        <w:t>s</w:t>
+      </w:r>
+      <w:proofErr w:type="spellEnd"/>
+      <w:r>
+        <w:t xml:space="preserve"> &lt; 0.0002). We describe these new analyses in the manuscript on page </w:t>
       </w:r>
       <w:r>
         <w:rPr>
@@ -1200,13 +1401,48 @@
     <w:p/>
     <w:p>
       <w:r>
-        <w:t xml:space="preserve">37. </w:t>
-      </w:r>
-      <w:r>
-        <w:rPr>
-          <w:i/>
-        </w:rPr>
-        <w:t>The manuscript does not carefully distinguish between recall and recognition within the broader concept of cued/uncued retrieval</w:t>
+        <w:t xml:space="preserve">37. Nonetheless, we now explicitly mention low power as limitation of the study (see page </w:t>
+      </w:r>
+      <w:r>
+        <w:rPr>
+          <w:highlight w:val="yellow"/>
+        </w:rPr>
+        <w:t>X</w:t>
+      </w:r>
+      <w:r>
+        <w:t>).</w:t>
+      </w:r>
+    </w:p>
+    <w:p/>
+    <w:p>
+      <w:r>
+        <w:t>3</w:t>
+      </w:r>
+      <w:r>
+        <w:t>8</w:t>
+      </w:r>
+      <w:r>
+        <w:t xml:space="preserve">. </w:t>
+      </w:r>
+      <w:r>
+        <w:rPr>
+          <w:i/>
+        </w:rPr>
+        <w:t>The manuscript does not carefully distinguish between recall and recognition within the broader concept of cued/</w:t>
+      </w:r>
+      <w:proofErr w:type="spellStart"/>
+      <w:r>
+        <w:rPr>
+          <w:i/>
+        </w:rPr>
+        <w:t>uncued</w:t>
+      </w:r>
+      <w:proofErr w:type="spellEnd"/>
+      <w:r>
+        <w:rPr>
+          <w:i/>
+        </w:rPr>
+        <w:t xml:space="preserve"> retrieval</w:t>
       </w:r>
       <w:r>
         <w:t>.</w:t>
@@ -1230,7 +1466,13 @@
     <w:p/>
     <w:p>
       <w:r>
-        <w:t xml:space="preserve">38. </w:t>
+        <w:t>3</w:t>
+      </w:r>
+      <w:r>
+        <w:t>9</w:t>
+      </w:r>
+      <w:r>
+        <w:t xml:space="preserve">. </w:t>
       </w:r>
       <w:r>
         <w:t xml:space="preserve">On page </w:t>
@@ -1254,12 +1496,28 @@
     <w:p>
       <w:pPr>
         <w:jc w:val="center"/>
-      </w:pPr>
-      <w:r>
         <w:rPr>
           <w:u w:val="single"/>
         </w:rPr>
+      </w:pPr>
+      <w:r>
+        <w:rPr>
+          <w:u w:val="single"/>
+        </w:rPr>
         <w:t>On the nature of (non-emotional) memory impairments in depression</w:t>
+      </w:r>
+    </w:p>
+    <w:p>
+      <w:pPr>
+        <w:jc w:val="center"/>
+        <w:rPr>
+          <w:u w:val="single"/>
+        </w:rPr>
+      </w:pPr>
+    </w:p>
+    <w:p>
+      <w:r>
+        <w:t>You could spend more time pointing to the relative deficit in Side in MDD, as this is consistent with expectations (not going to do well on an arbitrary relationship b/w word and position).</w:t>
       </w:r>
     </w:p>
     <w:p>
@@ -1396,11 +1654,19 @@
       <w:r>
         <w:t xml:space="preserve">2. </w:t>
       </w:r>
+      <w:proofErr w:type="spellStart"/>
       <w:r>
         <w:rPr>
           <w:b/>
         </w:rPr>
-        <w:t>Zakzanis et al. (1998)</w:t>
+        <w:t>Zakzanis</w:t>
+      </w:r>
+      <w:proofErr w:type="spellEnd"/>
+      <w:r>
+        <w:rPr>
+          <w:b/>
+        </w:rPr>
+        <w:t xml:space="preserve"> et al. (1998)</w:t>
       </w:r>
     </w:p>
     <w:p>
@@ -1474,7 +1740,15 @@
         </w:numPr>
       </w:pPr>
       <w:r>
-        <w:t>“depression had the largest effects on tests of episodic, declarative memory”</w:t>
+        <w:t>“</w:t>
+      </w:r>
+      <w:proofErr w:type="gramStart"/>
+      <w:r>
+        <w:t>depression</w:t>
+      </w:r>
+      <w:proofErr w:type="gramEnd"/>
+      <w:r>
+        <w:t xml:space="preserve"> had the largest effects on tests of episodic, declarative memory”</w:t>
       </w:r>
     </w:p>
     <w:p/>
@@ -1581,6 +1855,54 @@
     <w:p/>
     <w:p>
       <w:pPr>
+        <w:pStyle w:val="ListParagraph"/>
+        <w:numPr>
+          <w:ilvl w:val="0"/>
+          <w:numId w:val="3"/>
+        </w:numPr>
+      </w:pPr>
+      <w:r>
+        <w:rPr>
+          <w:u w:val="single"/>
+        </w:rPr>
+        <w:t xml:space="preserve">An additional motivation supported by this paper and </w:t>
+      </w:r>
+      <w:proofErr w:type="spellStart"/>
+      <w:r>
+        <w:rPr>
+          <w:u w:val="single"/>
+        </w:rPr>
+        <w:t>Zakzanis</w:t>
+      </w:r>
+      <w:proofErr w:type="spellEnd"/>
+      <w:r>
+        <w:rPr>
+          <w:u w:val="single"/>
+        </w:rPr>
+        <w:t>, and Snyder (2012)—there are executive functioning deficits in MDD and those may compromise retrieval, even if there is no emotion at stake</w:t>
+      </w:r>
+      <w:r>
+        <w:t>.</w:t>
+      </w:r>
+      <w:r>
+        <w:t xml:space="preserve"> See the next </w:t>
+      </w:r>
+      <w:r>
+        <w:t xml:space="preserve">two </w:t>
+      </w:r>
+      <w:r>
+        <w:t>paper</w:t>
+      </w:r>
+      <w:r>
+        <w:t>s</w:t>
+      </w:r>
+      <w:r>
+        <w:t xml:space="preserve"> . . . </w:t>
+      </w:r>
+    </w:p>
+    <w:p/>
+    <w:p>
+      <w:pPr>
         <w:rPr>
           <w:b/>
         </w:rPr>
@@ -1592,7 +1914,856 @@
         <w:rPr>
           <w:b/>
         </w:rPr>
-        <w:t>Dalgleish et al. (2007)</w:t>
+        <w:t>Snyder (2012)</w:t>
+      </w:r>
+    </w:p>
+    <w:p>
+      <w:pPr>
+        <w:rPr>
+          <w:b/>
+        </w:rPr>
+      </w:pPr>
+    </w:p>
+    <w:p>
+      <w:pPr>
+        <w:pStyle w:val="ListParagraph"/>
+        <w:numPr>
+          <w:ilvl w:val="0"/>
+          <w:numId w:val="5"/>
+        </w:numPr>
+      </w:pPr>
+      <w:r>
+        <w:t xml:space="preserve">Points to DP’s 2002 </w:t>
+      </w:r>
+      <w:proofErr w:type="gramStart"/>
+      <w:r>
+        <w:t>paper</w:t>
+      </w:r>
+      <w:proofErr w:type="gramEnd"/>
+      <w:r>
+        <w:t xml:space="preserve"> as suggesting that PFC dysfunction in MDD could be the cause of broad EF impairments.</w:t>
+      </w:r>
+    </w:p>
+    <w:p>
+      <w:pPr>
+        <w:pStyle w:val="ListParagraph"/>
+      </w:pPr>
+    </w:p>
+    <w:p>
+      <w:pPr>
+        <w:pStyle w:val="ListParagraph"/>
+        <w:numPr>
+          <w:ilvl w:val="0"/>
+          <w:numId w:val="5"/>
+        </w:numPr>
+      </w:pPr>
+      <w:r>
+        <w:t xml:space="preserve">This is a meta-analysis of </w:t>
+      </w:r>
+      <w:r>
+        <w:t xml:space="preserve">113 </w:t>
+      </w:r>
+      <w:r>
+        <w:t xml:space="preserve">EF studies </w:t>
+      </w:r>
+      <w:r>
+        <w:t xml:space="preserve">(3,936 MDD; 3,771 controls) </w:t>
+      </w:r>
+      <w:r>
+        <w:t>with emotionally neutral materials only, so any EF deficits seen here could be in play in SOURCE.</w:t>
+      </w:r>
+    </w:p>
+    <w:p/>
+    <w:p>
+      <w:pPr>
+        <w:pStyle w:val="ListParagraph"/>
+        <w:numPr>
+          <w:ilvl w:val="0"/>
+          <w:numId w:val="5"/>
+        </w:numPr>
+      </w:pPr>
+      <w:r>
+        <w:t>The bottom line is that the analysis reveals significant depression-related im</w:t>
+      </w:r>
+      <w:r>
+        <w:t>pairments in every aspect of EF, with different aspects of EF each associated with effect sizes between d = 0.45 and d = 0.58. There is little evidence that any one EF sub-domain is worse than the others, although there is some such evidence for inhibition.</w:t>
+      </w:r>
+    </w:p>
+    <w:p/>
+    <w:p/>
+    <w:p>
+      <w:r>
+        <w:t>5</w:t>
+      </w:r>
+      <w:r>
+        <w:t xml:space="preserve">. </w:t>
+      </w:r>
+      <w:r>
+        <w:rPr>
+          <w:b/>
+        </w:rPr>
+        <w:t>Williams et al. (1996)</w:t>
+      </w:r>
+    </w:p>
+    <w:p/>
+    <w:p>
+      <w:pPr>
+        <w:pStyle w:val="ListParagraph"/>
+        <w:numPr>
+          <w:ilvl w:val="0"/>
+          <w:numId w:val="6"/>
+        </w:numPr>
+      </w:pPr>
+      <w:r>
+        <w:t>This paper examined the relationship between AMS and ability to imagine the future.</w:t>
+      </w:r>
+    </w:p>
+    <w:p>
+      <w:pPr>
+        <w:pStyle w:val="ListParagraph"/>
+      </w:pPr>
+    </w:p>
+    <w:p>
+      <w:pPr>
+        <w:pStyle w:val="ListParagraph"/>
+        <w:numPr>
+          <w:ilvl w:val="0"/>
+          <w:numId w:val="6"/>
+        </w:numPr>
+      </w:pPr>
+      <w:r>
+        <w:t>They begin with a review of the reduced AMS phenomenon in suicide and depression, again relating it to poor problem solving (</w:t>
+      </w:r>
+      <w:r>
+        <w:rPr>
+          <w:b/>
+        </w:rPr>
+        <w:t>look up</w:t>
+      </w:r>
+      <w:r>
+        <w:t>). In this context they mention “mnemonic interlock”—the tendency to get stuck at a categorical level of description—and they note that this issue is not specific to emotional memories but extends to neutral memories as well. This is very clinically relevant because if inability to draw up specific memories is directly related to inability to imagine a concrete (and hopefully better) future, that could lead directly to hopelessness and to suicidality.</w:t>
+      </w:r>
+      <w:r>
+        <w:t xml:space="preserve"> Note that the “interlock” refers to the idea that the subject stops searching at an intermediate level, and then that the products of this intermediate-level search just activate representations at the same level of specificity, so the subject keeps getting categorical memories back.</w:t>
+      </w:r>
+    </w:p>
+    <w:p/>
+    <w:p>
+      <w:pPr>
+        <w:pStyle w:val="ListParagraph"/>
+        <w:numPr>
+          <w:ilvl w:val="0"/>
+          <w:numId w:val="6"/>
+        </w:numPr>
+      </w:pPr>
+      <w:r>
+        <w:rPr>
+          <w:i/>
+        </w:rPr>
+        <w:t>Study 1:</w:t>
+      </w:r>
+      <w:r>
+        <w:t xml:space="preserve"> </w:t>
+      </w:r>
+    </w:p>
+    <w:p/>
+    <w:p>
+      <w:pPr>
+        <w:pStyle w:val="ListParagraph"/>
+        <w:numPr>
+          <w:ilvl w:val="1"/>
+          <w:numId w:val="6"/>
+        </w:numPr>
+      </w:pPr>
+      <w:r>
+        <w:t>G</w:t>
+      </w:r>
+      <w:r>
+        <w:t xml:space="preserve">roup 1 = 24 hospital patients who survived a suicide attempt by poisoning; </w:t>
+      </w:r>
+      <w:r>
+        <w:t>G</w:t>
+      </w:r>
+      <w:r>
+        <w:t xml:space="preserve">roup 2 = 24 hospital patients in for minor medical issues; </w:t>
+      </w:r>
+      <w:r>
+        <w:t>G</w:t>
+      </w:r>
+      <w:r>
+        <w:t xml:space="preserve">roup 3 = 24 healthy controls. Nice to have both control groups . . . </w:t>
+      </w:r>
+    </w:p>
+    <w:p/>
+    <w:p>
+      <w:pPr>
+        <w:pStyle w:val="ListParagraph"/>
+        <w:numPr>
+          <w:ilvl w:val="1"/>
+          <w:numId w:val="6"/>
+        </w:numPr>
+      </w:pPr>
+      <w:r>
+        <w:t>The suicide group is more depressed (BDI) and hopeless than both control groups, which do not differ. There are no group differences on verbal fluency, and in fact the mean is higher in the suicide group relative to the hospital controls, so that suggests that we’re not seeing a general cognitive deficit.</w:t>
+      </w:r>
+    </w:p>
+    <w:p/>
+    <w:p>
+      <w:pPr>
+        <w:pStyle w:val="ListParagraph"/>
+        <w:numPr>
+          <w:ilvl w:val="1"/>
+          <w:numId w:val="6"/>
+        </w:numPr>
+      </w:pPr>
+      <w:r>
+        <w:t xml:space="preserve">Because the two control groups did not differ on </w:t>
+      </w:r>
+      <w:r>
+        <w:rPr>
+          <w:u w:val="single"/>
+        </w:rPr>
+        <w:t>any</w:t>
+      </w:r>
+      <w:r>
+        <w:t xml:space="preserve"> measure, they were combined into a single group for subsequent analyses.</w:t>
+      </w:r>
+    </w:p>
+    <w:p/>
+    <w:p>
+      <w:pPr>
+        <w:pStyle w:val="ListParagraph"/>
+        <w:numPr>
+          <w:ilvl w:val="1"/>
+          <w:numId w:val="6"/>
+        </w:numPr>
+      </w:pPr>
+      <w:r>
+        <w:t xml:space="preserve">Regarding the AMT, there was a main effect of group, as the </w:t>
+      </w:r>
+      <w:proofErr w:type="spellStart"/>
+      <w:r>
+        <w:t>parasuicide</w:t>
+      </w:r>
+      <w:proofErr w:type="spellEnd"/>
+      <w:r>
+        <w:t xml:space="preserve"> group recovered fewer specific memories than the controls.</w:t>
+      </w:r>
+      <w:r>
+        <w:t xml:space="preserve"> This did not interact with the valence of the memories, although—strangely enough—the neutral cue prompted the most specific memories (main effect of valence).</w:t>
+      </w:r>
+    </w:p>
+    <w:p/>
+    <w:p>
+      <w:pPr>
+        <w:pStyle w:val="ListParagraph"/>
+        <w:numPr>
+          <w:ilvl w:val="1"/>
+          <w:numId w:val="6"/>
+        </w:numPr>
+      </w:pPr>
+      <w:r>
+        <w:t>The same pattern was observed for prospection: specificity was lower in the suicide group relative to the controls, and although this did not interact with valence, there was a main effect of valence due to increased specificity in response to the neutral cues.</w:t>
+      </w:r>
+    </w:p>
+    <w:p/>
+    <w:p>
+      <w:pPr>
+        <w:pStyle w:val="ListParagraph"/>
+        <w:numPr>
+          <w:ilvl w:val="1"/>
+          <w:numId w:val="6"/>
+        </w:numPr>
+      </w:pPr>
+      <w:r>
+        <w:t xml:space="preserve">Across both groups, there are reliable positive correlations between specificity of memories and specificity of imagined future events, </w:t>
+      </w:r>
+      <w:proofErr w:type="spellStart"/>
+      <w:r>
+        <w:rPr>
+          <w:i/>
+        </w:rPr>
+        <w:t>r</w:t>
+      </w:r>
+      <w:r>
+        <w:t>s</w:t>
+      </w:r>
+      <w:proofErr w:type="spellEnd"/>
+      <w:r>
+        <w:t xml:space="preserve"> &gt; 0.5, </w:t>
+      </w:r>
+      <w:proofErr w:type="spellStart"/>
+      <w:r>
+        <w:rPr>
+          <w:i/>
+        </w:rPr>
+        <w:t>p</w:t>
+      </w:r>
+      <w:r>
+        <w:t>s</w:t>
+      </w:r>
+      <w:proofErr w:type="spellEnd"/>
+      <w:r>
+        <w:t xml:space="preserve"> &lt; 0.001.</w:t>
+      </w:r>
+      <w:r>
+        <w:t xml:space="preserve"> There was no modulation by valence.</w:t>
+      </w:r>
+    </w:p>
+    <w:p/>
+    <w:p>
+      <w:pPr>
+        <w:pStyle w:val="ListParagraph"/>
+        <w:numPr>
+          <w:ilvl w:val="1"/>
+          <w:numId w:val="6"/>
+        </w:numPr>
+      </w:pPr>
+      <w:r>
+        <w:t>Relationships between either overly general memories or overly general prospection and BDI scores were small (</w:t>
+      </w:r>
+      <w:proofErr w:type="spellStart"/>
+      <w:r>
+        <w:rPr>
+          <w:i/>
+        </w:rPr>
+        <w:t>r</w:t>
+      </w:r>
+      <w:r>
+        <w:t>s</w:t>
+      </w:r>
+      <w:proofErr w:type="spellEnd"/>
+      <w:r>
+        <w:rPr>
+          <w:i/>
+        </w:rPr>
+        <w:t xml:space="preserve"> </w:t>
+      </w:r>
+      <w:r>
+        <w:t xml:space="preserve">&lt; 0.23) and non-significant, with the exception of a correlation with prospection in the </w:t>
+      </w:r>
+      <w:r>
+        <w:rPr>
+          <w:i/>
+        </w:rPr>
+        <w:t>controls</w:t>
+      </w:r>
+      <w:r>
+        <w:t>.</w:t>
+      </w:r>
+    </w:p>
+    <w:p/>
+    <w:p>
+      <w:pPr>
+        <w:pStyle w:val="ListParagraph"/>
+        <w:numPr>
+          <w:ilvl w:val="0"/>
+          <w:numId w:val="6"/>
+        </w:numPr>
+      </w:pPr>
+      <w:r>
+        <w:rPr>
+          <w:i/>
+        </w:rPr>
+        <w:t>Study 2</w:t>
+      </w:r>
+      <w:r>
+        <w:t>:</w:t>
+      </w:r>
+    </w:p>
+    <w:p>
+      <w:pPr>
+        <w:pStyle w:val="ListParagraph"/>
+      </w:pPr>
+    </w:p>
+    <w:p>
+      <w:pPr>
+        <w:pStyle w:val="ListParagraph"/>
+        <w:numPr>
+          <w:ilvl w:val="1"/>
+          <w:numId w:val="6"/>
+        </w:numPr>
+      </w:pPr>
+      <w:r>
+        <w:t xml:space="preserve">The goal is to see whether </w:t>
+      </w:r>
+      <w:proofErr w:type="gramStart"/>
+      <w:r>
+        <w:t>the basic pattern of results from Study 1 can be reproduced by inducing a negative or specific cognitive style</w:t>
+      </w:r>
+      <w:proofErr w:type="gramEnd"/>
+      <w:r>
+        <w:t>.</w:t>
+      </w:r>
+    </w:p>
+    <w:p>
+      <w:pPr>
+        <w:pStyle w:val="ListParagraph"/>
+        <w:ind w:left="1440"/>
+      </w:pPr>
+    </w:p>
+    <w:p>
+      <w:pPr>
+        <w:pStyle w:val="ListParagraph"/>
+        <w:numPr>
+          <w:ilvl w:val="1"/>
+          <w:numId w:val="6"/>
+        </w:numPr>
+      </w:pPr>
+      <w:r>
+        <w:rPr>
+          <w:u w:val="single"/>
+        </w:rPr>
+        <w:t>Participants</w:t>
+      </w:r>
+      <w:r>
+        <w:t>.</w:t>
+      </w:r>
+      <w:r>
+        <w:t xml:space="preserve"> 40 healthy undergraduates, 20 each assigned to specific vs. generic induction groups.</w:t>
+      </w:r>
+    </w:p>
+    <w:p/>
+    <w:p>
+      <w:pPr>
+        <w:pStyle w:val="ListParagraph"/>
+        <w:numPr>
+          <w:ilvl w:val="1"/>
+          <w:numId w:val="6"/>
+        </w:numPr>
+      </w:pPr>
+      <w:r>
+        <w:rPr>
+          <w:u w:val="single"/>
+        </w:rPr>
+        <w:t>Method</w:t>
+      </w:r>
+      <w:r>
+        <w:t>.</w:t>
+      </w:r>
+      <w:r>
+        <w:t xml:space="preserve"> In the induction phase, p</w:t>
+      </w:r>
+      <w:r>
+        <w:t xml:space="preserve">articipants in both groups see positive, negative, and neutral cue words and are asked to reply with either a specific memory from their past (specific induction) or a description of the type of event the cue reminds them of (generic induction). Then, in the test phase, they are cued with more positive, negative, and future words and are asked to describe the kind of event that might happen to them. </w:t>
+      </w:r>
+    </w:p>
+    <w:p/>
+    <w:p>
+      <w:pPr>
+        <w:pStyle w:val="ListParagraph"/>
+        <w:numPr>
+          <w:ilvl w:val="1"/>
+          <w:numId w:val="6"/>
+        </w:numPr>
+      </w:pPr>
+      <w:r>
+        <w:rPr>
+          <w:u w:val="single"/>
+        </w:rPr>
+        <w:t>Results</w:t>
+      </w:r>
+      <w:r>
+        <w:t xml:space="preserve">. As expected, the specific group generates much more specific events than the generic group during the induction phase. </w:t>
+      </w:r>
+      <w:r>
+        <w:t xml:space="preserve">Valence does not have any effect here. </w:t>
+      </w:r>
+      <w:r>
+        <w:t>More importantly, there is the expected group difference (specific &gt; generic) in the specificity of imagined future scenarios. Valence does not interact with group on this, but negative cues elicit less specific scenarios.</w:t>
+      </w:r>
+    </w:p>
+    <w:p/>
+    <w:p>
+      <w:pPr>
+        <w:pStyle w:val="ListParagraph"/>
+        <w:numPr>
+          <w:ilvl w:val="0"/>
+          <w:numId w:val="6"/>
+        </w:numPr>
+      </w:pPr>
+      <w:r>
+        <w:rPr>
+          <w:i/>
+        </w:rPr>
+        <w:t>Study 3</w:t>
+      </w:r>
+      <w:r>
+        <w:t>:</w:t>
+      </w:r>
+    </w:p>
+    <w:p>
+      <w:pPr>
+        <w:pStyle w:val="ListParagraph"/>
+      </w:pPr>
+    </w:p>
+    <w:p>
+      <w:pPr>
+        <w:pStyle w:val="ListParagraph"/>
+        <w:numPr>
+          <w:ilvl w:val="1"/>
+          <w:numId w:val="6"/>
+        </w:numPr>
+      </w:pPr>
+      <w:r>
+        <w:t xml:space="preserve">The goal of this experiment is to see whether the Study 2 results can be obtained when demand characteristics are minimized. Rather than ask for specific vs. generic responses, the experimenters use cue words of high vs. low </w:t>
+      </w:r>
+      <w:proofErr w:type="spellStart"/>
+      <w:r>
+        <w:t>imageability</w:t>
+      </w:r>
+      <w:proofErr w:type="spellEnd"/>
+      <w:r>
+        <w:t xml:space="preserve"> to elicit them.</w:t>
+      </w:r>
+    </w:p>
+    <w:p>
+      <w:pPr>
+        <w:pStyle w:val="ListParagraph"/>
+        <w:ind w:left="1440"/>
+      </w:pPr>
+    </w:p>
+    <w:p>
+      <w:pPr>
+        <w:pStyle w:val="ListParagraph"/>
+        <w:numPr>
+          <w:ilvl w:val="1"/>
+          <w:numId w:val="6"/>
+        </w:numPr>
+      </w:pPr>
+      <w:r>
+        <w:rPr>
+          <w:u w:val="single"/>
+        </w:rPr>
+        <w:t>Participants</w:t>
+      </w:r>
+      <w:r>
+        <w:t>. Healthy undergraduates (</w:t>
+      </w:r>
+      <w:r>
+        <w:rPr>
+          <w:i/>
+        </w:rPr>
+        <w:t>n</w:t>
+      </w:r>
+      <w:r>
+        <w:t xml:space="preserve"> = 34).</w:t>
+      </w:r>
+    </w:p>
+    <w:p/>
+    <w:p>
+      <w:pPr>
+        <w:pStyle w:val="ListParagraph"/>
+        <w:numPr>
+          <w:ilvl w:val="1"/>
+          <w:numId w:val="6"/>
+        </w:numPr>
+      </w:pPr>
+      <w:r>
+        <w:rPr>
+          <w:u w:val="single"/>
+        </w:rPr>
+        <w:t>Method</w:t>
+      </w:r>
+      <w:r>
+        <w:t xml:space="preserve">. </w:t>
+      </w:r>
+      <w:r>
+        <w:t>Half the participants (</w:t>
+      </w:r>
+      <w:r>
+        <w:rPr>
+          <w:i/>
+        </w:rPr>
+        <w:t>n</w:t>
+      </w:r>
+      <w:r>
+        <w:t xml:space="preserve"> = 17) are assigned to the specific and generic induction groups, in which they are told to generate event descriptions in response to high vs. low </w:t>
+      </w:r>
+      <w:proofErr w:type="spellStart"/>
+      <w:r>
+        <w:t>imageability</w:t>
+      </w:r>
+      <w:proofErr w:type="spellEnd"/>
+      <w:r>
+        <w:t xml:space="preserve"> cues, respectively. Importantly, everyone is given an example of a specific and a generic response (without them being called that) in the instruction period. Following this, they generate responses to the same group of 12 test words, which (I think) are of intermediate </w:t>
+      </w:r>
+      <w:proofErr w:type="spellStart"/>
+      <w:r>
+        <w:t>imageability</w:t>
+      </w:r>
+      <w:proofErr w:type="spellEnd"/>
+      <w:r>
+        <w:t>.</w:t>
+      </w:r>
+    </w:p>
+    <w:p/>
+    <w:p>
+      <w:pPr>
+        <w:pStyle w:val="ListParagraph"/>
+        <w:numPr>
+          <w:ilvl w:val="1"/>
+          <w:numId w:val="6"/>
+        </w:numPr>
+      </w:pPr>
+      <w:r>
+        <w:rPr>
+          <w:u w:val="single"/>
+        </w:rPr>
+        <w:t>Results</w:t>
+      </w:r>
+      <w:r>
+        <w:t xml:space="preserve">. </w:t>
+      </w:r>
+      <w:r>
+        <w:t xml:space="preserve">The inductions work, in that more specific memories are produced in response to the high vs. low </w:t>
+      </w:r>
+      <w:proofErr w:type="spellStart"/>
+      <w:r>
+        <w:t>imageability</w:t>
+      </w:r>
+      <w:proofErr w:type="spellEnd"/>
+      <w:r>
+        <w:t xml:space="preserve"> cues. </w:t>
+      </w:r>
+      <w:r>
+        <w:t xml:space="preserve">Critically, this carries over to the test phase, with participants who received the specific induction generating more specific responses. Everyone is also more specific to neutral vs. positive or negative cues (i.e., main effect of </w:t>
+      </w:r>
+      <w:r>
+        <w:rPr>
+          <w:i/>
+        </w:rPr>
+        <w:t>Valence</w:t>
+      </w:r>
+      <w:r>
+        <w:t>, no interaction).</w:t>
+      </w:r>
+    </w:p>
+    <w:p/>
+    <w:p>
+      <w:pPr>
+        <w:pStyle w:val="ListParagraph"/>
+        <w:numPr>
+          <w:ilvl w:val="1"/>
+          <w:numId w:val="6"/>
+        </w:numPr>
+      </w:pPr>
+      <w:r>
+        <w:t xml:space="preserve">The overall discussion begins with the conclusion that there must be some link between the specificity of retrieval and prospection. </w:t>
+      </w:r>
+    </w:p>
+    <w:p/>
+    <w:p>
+      <w:pPr>
+        <w:pStyle w:val="ListParagraph"/>
+        <w:numPr>
+          <w:ilvl w:val="1"/>
+          <w:numId w:val="6"/>
+        </w:numPr>
+      </w:pPr>
+      <w:r>
+        <w:t>The interpretation is that you get mnemonic interlock in psychopathology either because the participants find it too upsetting to retrieve specific memories, or because there is some basic deficit in EF that prevents the subject from moving down to a m</w:t>
+      </w:r>
+      <w:r>
+        <w:t>ore precise level of retrieval.</w:t>
+      </w:r>
+    </w:p>
+    <w:p/>
+    <w:p>
+      <w:pPr>
+        <w:rPr>
+          <w:b/>
+        </w:rPr>
+      </w:pPr>
+      <w:r>
+        <w:t>6</w:t>
+      </w:r>
+      <w:r>
+        <w:t xml:space="preserve">. </w:t>
+      </w:r>
+      <w:proofErr w:type="spellStart"/>
+      <w:r>
+        <w:rPr>
+          <w:b/>
+        </w:rPr>
+        <w:t>Raes</w:t>
+      </w:r>
+      <w:proofErr w:type="spellEnd"/>
+      <w:r>
+        <w:rPr>
+          <w:b/>
+        </w:rPr>
+        <w:t xml:space="preserve"> et al. (2005)</w:t>
+      </w:r>
+    </w:p>
+    <w:p>
+      <w:pPr>
+        <w:rPr>
+          <w:b/>
+        </w:rPr>
+      </w:pPr>
+    </w:p>
+    <w:p>
+      <w:pPr>
+        <w:pStyle w:val="ListParagraph"/>
+        <w:numPr>
+          <w:ilvl w:val="0"/>
+          <w:numId w:val="8"/>
+        </w:numPr>
+        <w:rPr>
+          <w:b/>
+        </w:rPr>
+      </w:pPr>
+      <w:r>
+        <w:t xml:space="preserve">A paper examining reduced memory specificity </w:t>
+      </w:r>
+      <w:r>
+        <w:t>as mediating the link between rumination and poor</w:t>
+      </w:r>
+      <w:r>
+        <w:t xml:space="preserve"> </w:t>
+      </w:r>
+      <w:proofErr w:type="gramStart"/>
+      <w:r>
+        <w:t>problem-solving</w:t>
+      </w:r>
+      <w:proofErr w:type="gramEnd"/>
+      <w:r>
+        <w:t xml:space="preserve"> </w:t>
+      </w:r>
+      <w:r>
+        <w:t>in depression.</w:t>
+      </w:r>
+    </w:p>
+    <w:p>
+      <w:pPr>
+        <w:pStyle w:val="ListParagraph"/>
+        <w:rPr>
+          <w:b/>
+        </w:rPr>
+      </w:pPr>
+    </w:p>
+    <w:p>
+      <w:pPr>
+        <w:pStyle w:val="ListParagraph"/>
+        <w:numPr>
+          <w:ilvl w:val="0"/>
+          <w:numId w:val="8"/>
+        </w:numPr>
+        <w:rPr>
+          <w:b/>
+        </w:rPr>
+      </w:pPr>
+      <w:r>
+        <w:rPr>
+          <w:u w:val="single"/>
+        </w:rPr>
+        <w:t>Participants</w:t>
+      </w:r>
+      <w:r>
+        <w:t>. 24 depressed women.</w:t>
+      </w:r>
+    </w:p>
+    <w:p>
+      <w:pPr>
+        <w:rPr>
+          <w:b/>
+        </w:rPr>
+      </w:pPr>
+    </w:p>
+    <w:p>
+      <w:pPr>
+        <w:pStyle w:val="ListParagraph"/>
+        <w:numPr>
+          <w:ilvl w:val="0"/>
+          <w:numId w:val="8"/>
+        </w:numPr>
+        <w:rPr>
+          <w:b/>
+        </w:rPr>
+      </w:pPr>
+      <w:r>
+        <w:rPr>
+          <w:u w:val="single"/>
+        </w:rPr>
+        <w:t>Method</w:t>
+      </w:r>
+      <w:r>
+        <w:t>.</w:t>
+      </w:r>
+      <w:r>
+        <w:t xml:space="preserve"> Participants complete the AMT</w:t>
+      </w:r>
+      <w:r>
+        <w:t xml:space="preserve"> (which provides a measure of Autobiographical Memory Specificity [AMS])</w:t>
+      </w:r>
+      <w:r>
+        <w:t xml:space="preserve">, the Means-Ends Problem Solving task (MEPS), the BDI, two measures of rumination, and the Letters Numbers Sequencing task (LNS), which is a measure of working memory. </w:t>
+      </w:r>
+    </w:p>
+    <w:p>
+      <w:pPr>
+        <w:rPr>
+          <w:b/>
+        </w:rPr>
+      </w:pPr>
+    </w:p>
+    <w:p>
+      <w:pPr>
+        <w:pStyle w:val="ListParagraph"/>
+        <w:numPr>
+          <w:ilvl w:val="0"/>
+          <w:numId w:val="8"/>
+        </w:numPr>
+        <w:rPr>
+          <w:b/>
+        </w:rPr>
+      </w:pPr>
+      <w:r>
+        <w:rPr>
+          <w:u w:val="single"/>
+        </w:rPr>
+        <w:t>Results</w:t>
+      </w:r>
+      <w:r>
+        <w:t>. Replicating prior work, they find negative correlations between AMS</w:t>
+      </w:r>
+      <w:r>
+        <w:t xml:space="preserve"> and rumination, plus a positive correlation between AMS and MEPS (more specific memories = better problem-solving). </w:t>
+      </w:r>
+      <w:r>
+        <w:t xml:space="preserve">Rumination and MEPS are also negatively correlated. </w:t>
+      </w:r>
+      <w:r>
+        <w:t xml:space="preserve">Using the Baron-Kenny approach, they find evidence that AMS mediates the relationship between rumination and MEPS. In other words, the relationship b/w AMS and MEPS is stronger than the relationship between rumination and MEPS. Moreover, the relationship b/w AMS and MEPS is not affected when they control for BDI, so it’s not just a reflection of depression severity or some non-specific psychopathology. </w:t>
+      </w:r>
+      <w:r>
+        <w:t>Also, they find no relationship b/w MEPS and LNS (working memory).</w:t>
+      </w:r>
+    </w:p>
+    <w:p/>
+    <w:p>
+      <w:pPr>
+        <w:rPr>
+          <w:b/>
+        </w:rPr>
+      </w:pPr>
+      <w:r>
+        <w:t xml:space="preserve">7. </w:t>
+      </w:r>
+      <w:proofErr w:type="spellStart"/>
+      <w:r>
+        <w:rPr>
+          <w:b/>
+        </w:rPr>
+        <w:t>Dalgleish</w:t>
+      </w:r>
+      <w:proofErr w:type="spellEnd"/>
+      <w:r>
+        <w:rPr>
+          <w:b/>
+        </w:rPr>
+        <w:t xml:space="preserve"> et al. (2007)</w:t>
       </w:r>
     </w:p>
     <w:p/>
@@ -1605,12 +2776,793 @@
         </w:numPr>
       </w:pPr>
       <w:r>
-        <w:t>A bit different, this one focuses on deficits in executive function as a cause of the autobiographical memory deficit in depression.</w:t>
-      </w:r>
+        <w:t>Focused on deficits in executive function as a cause of the autobiographical memory abnormalities in depression.</w:t>
+      </w:r>
+      <w:r>
+        <w:t xml:space="preserve"> This paper includes 8 studies!</w:t>
+      </w:r>
+    </w:p>
+    <w:p>
+      <w:pPr>
+        <w:pStyle w:val="ListParagraph"/>
+      </w:pPr>
+    </w:p>
+    <w:p>
+      <w:pPr>
+        <w:pStyle w:val="ListParagraph"/>
+        <w:numPr>
+          <w:ilvl w:val="0"/>
+          <w:numId w:val="4"/>
+        </w:numPr>
+      </w:pPr>
+      <w:r>
+        <w:t>Begin by noting: (a) a relationship between reduced autobiographical memory specificity (AMS) and clinical course in depression; (b) that reduced AMS is observed in remitted as well as acute depression; (c) that at least one study has found a link between reduced AMS and poor problem-solving; and that (d) there is a relationship between AMS and ability to visualize the future.</w:t>
+      </w:r>
+    </w:p>
+    <w:p/>
+    <w:p>
+      <w:pPr>
+        <w:pStyle w:val="ListParagraph"/>
+        <w:numPr>
+          <w:ilvl w:val="0"/>
+          <w:numId w:val="4"/>
+        </w:numPr>
+      </w:pPr>
+      <w:r>
+        <w:t xml:space="preserve">Interesting discussion of the process of memory retrieval here. The idea is that to retrieve a specific memory in response to a cue, you first generate a set of “categorical descriptors” that constrain the search space, and then you repeat that processes iteratively until you land on an event that satisfies your search criteria (it’s not entirely clear here why the categorical descriptors are needed—seems like you could just rely on the cue for that). The proposal is that (a) subjects generate more categorical descriptors than are necessary, (b) unnecessary descriptors must be inhibited, (c) depressed adults (or adults with PTSD, or survivors of childhood abuse) have difficulty achieving the inhibition and so (d) they are stuck at the level of the categorical descriptors. This serves (or is driven by?) a need to avoid the emotional pain that a truly specific memory of a negative event would elicit, or so the thinking goes. </w:t>
+      </w:r>
+      <w:r>
+        <w:t>But here they emphasize an alternative hypothesis: that reduced AMS in depression is simply a consequence of poor EF/attentional control.</w:t>
+      </w:r>
+    </w:p>
+    <w:p/>
+    <w:p>
+      <w:pPr>
+        <w:pStyle w:val="ListParagraph"/>
+        <w:numPr>
+          <w:ilvl w:val="0"/>
+          <w:numId w:val="4"/>
+        </w:numPr>
+      </w:pPr>
+      <w:r>
+        <w:t xml:space="preserve">They cite </w:t>
+      </w:r>
+      <w:proofErr w:type="spellStart"/>
+      <w:r>
+        <w:t>Hertel’s</w:t>
+      </w:r>
+      <w:proofErr w:type="spellEnd"/>
+      <w:r>
+        <w:t xml:space="preserve"> cognitive-initiative model as helpful, noting that it would predict poor performance on the AMT in depression because depressed adults have trouble initiating, maintaining, and re-engaging strategic performance unless external support is provided.</w:t>
+      </w:r>
+    </w:p>
+    <w:p/>
+    <w:p>
+      <w:pPr>
+        <w:pStyle w:val="ListParagraph"/>
+        <w:numPr>
+          <w:ilvl w:val="0"/>
+          <w:numId w:val="4"/>
+        </w:numPr>
+      </w:pPr>
+      <w:r>
+        <w:t>No need to review all 8 studies in detail here, but suffice it to say that they consistently find negative correlations b/w BDI and AMS that can be explained by poor performance on measures of executive control</w:t>
+      </w:r>
+      <w:r>
+        <w:t xml:space="preserve"> (controlling for depressed mood)</w:t>
+      </w:r>
+      <w:r>
+        <w:t xml:space="preserve">. The strongest evidence for this basic relationship comes from Study 8, where they reverse the instructions so that participants are asked to produce general, “categorical” memories (summaries that span several events) rather than specific memories—when they do this, there is a positive relationship b/w BDI and </w:t>
+      </w:r>
+      <w:r>
+        <w:rPr>
+          <w:u w:val="single"/>
+        </w:rPr>
+        <w:t>too much</w:t>
+      </w:r>
+      <w:r>
+        <w:t xml:space="preserve"> specificity! In other words, the problem appears to be related to EF and not specificity per se: MDDs simply have trouble coming up with answers that meet the multiple constraints imposed by the task (must be a memory, must be specific, must relate to the cue). This is interesting for us because, again, it suggests that you might see retrieval deficits in other tasks.</w:t>
+      </w:r>
+    </w:p>
+    <w:p>
+      <w:pPr>
+        <w:rPr>
+          <w:b/>
+        </w:rPr>
+      </w:pPr>
+    </w:p>
+    <w:p/>
+    <w:p>
+      <w:r>
+        <w:t>8</w:t>
+      </w:r>
+      <w:r>
+        <w:t xml:space="preserve">. </w:t>
+      </w:r>
+      <w:proofErr w:type="spellStart"/>
+      <w:r>
+        <w:rPr>
+          <w:b/>
+        </w:rPr>
+        <w:t>Airaksinen</w:t>
+      </w:r>
+      <w:proofErr w:type="spellEnd"/>
+      <w:r>
+        <w:rPr>
+          <w:b/>
+        </w:rPr>
+        <w:t xml:space="preserve"> et al. (2005)</w:t>
+      </w:r>
+    </w:p>
+    <w:p/>
+    <w:p>
+      <w:pPr>
+        <w:pStyle w:val="ListParagraph"/>
+        <w:numPr>
+          <w:ilvl w:val="0"/>
+          <w:numId w:val="9"/>
+        </w:numPr>
+      </w:pPr>
+      <w:r>
+        <w:t>Meta-analysis of neuropsychological studies of episodic memory in anxiety disorders</w:t>
+      </w:r>
+    </w:p>
+    <w:p>
+      <w:pPr>
+        <w:pStyle w:val="ListParagraph"/>
+      </w:pPr>
+    </w:p>
+    <w:p>
+      <w:pPr>
+        <w:pStyle w:val="ListParagraph"/>
+        <w:numPr>
+          <w:ilvl w:val="0"/>
+          <w:numId w:val="9"/>
+        </w:numPr>
+      </w:pPr>
+      <w:r>
+        <w:t>Not huge samples, n = 112 with anxiety vs. n = 175 healthy. The anxiety group includes panic, GAD, SAD, OCD, phobia.</w:t>
+      </w:r>
+      <w:r>
+        <w:t xml:space="preserve"> But </w:t>
+      </w:r>
+      <w:proofErr w:type="gramStart"/>
+      <w:r>
+        <w:t>note that all the participants come from a broad sample taken in Sweden, which likely makes the results generalizable</w:t>
+      </w:r>
+      <w:proofErr w:type="gramEnd"/>
+      <w:r>
+        <w:t xml:space="preserve"> (i.e., the anxiety disorder group is living in the community).</w:t>
+      </w:r>
+      <w:r>
+        <w:t xml:space="preserve"> A nice point is that everyone was tested individually, and all the </w:t>
+      </w:r>
+      <w:proofErr w:type="spellStart"/>
+      <w:r>
+        <w:t>neuropsych</w:t>
+      </w:r>
+      <w:proofErr w:type="spellEnd"/>
+      <w:r>
+        <w:t xml:space="preserve"> stuff was done before the interview used to assign diagnosis.</w:t>
+      </w:r>
+    </w:p>
+    <w:p/>
+    <w:p>
+      <w:pPr>
+        <w:pStyle w:val="ListParagraph"/>
+        <w:numPr>
+          <w:ilvl w:val="0"/>
+          <w:numId w:val="9"/>
+        </w:numPr>
+      </w:pPr>
+      <w:r>
+        <w:t xml:space="preserve">Hah, from the abstract can see that they will conclude that GAD (together with specific phobia) does </w:t>
+      </w:r>
+      <w:r>
+        <w:rPr>
+          <w:u w:val="single"/>
+        </w:rPr>
+        <w:t>not</w:t>
+      </w:r>
+      <w:r>
+        <w:t xml:space="preserve"> affect episodic memory.</w:t>
+      </w:r>
+    </w:p>
+    <w:p/>
+    <w:p>
+      <w:pPr>
+        <w:pStyle w:val="ListParagraph"/>
+        <w:numPr>
+          <w:ilvl w:val="0"/>
+          <w:numId w:val="9"/>
+        </w:numPr>
+      </w:pPr>
+      <w:r>
+        <w:t xml:space="preserve">One immediate point: much higher proportion of females (72% vs. 49%) in the anxiety disorder group. </w:t>
+      </w:r>
+      <w:r>
+        <w:t>On the other hand, the anxious group is modestly but significantly younger (~40 years vs. ~44 years).</w:t>
+      </w:r>
+    </w:p>
+    <w:p/>
+    <w:p>
+      <w:pPr>
+        <w:pStyle w:val="ListParagraph"/>
+        <w:numPr>
+          <w:ilvl w:val="0"/>
+          <w:numId w:val="9"/>
+        </w:numPr>
+      </w:pPr>
+      <w:r>
+        <w:t>T</w:t>
+      </w:r>
+      <w:r>
+        <w:t>he episodic task involves 32 common neutral words: 4 from 8 different categories. At encoding the participants are warned that their memory will be tested but their attention is not drawn to the semanti</w:t>
+      </w:r>
+      <w:r>
+        <w:t>c organization of the word list.</w:t>
+      </w:r>
+      <w:r>
+        <w:t xml:space="preserve"> At encoding, the entire list is read aloud at a rate of 3 s per word; free recall immediately follows. After that, there is a cued recall session in which the participants are given the 8 category titles and asked to produce as many words as they can recall from each category.</w:t>
+      </w:r>
+    </w:p>
+    <w:p/>
+    <w:p>
+      <w:pPr>
+        <w:pStyle w:val="ListParagraph"/>
+        <w:numPr>
+          <w:ilvl w:val="0"/>
+          <w:numId w:val="9"/>
+        </w:numPr>
+      </w:pPr>
+      <w:r>
+        <w:t xml:space="preserve">The participants also complete the Word Association Test (F, A, S: say as many words beginning with this letter as you can in one minute) to test verbal fluency, and the complete the Trail Making Test versions A (1-2-3-4) and B (1-A-2-B-3-C) </w:t>
+      </w:r>
+      <w:r>
+        <w:t>as measures of perceptual-motor speed and EF, respectively.</w:t>
+      </w:r>
+    </w:p>
+    <w:p/>
+    <w:p>
+      <w:pPr>
+        <w:pStyle w:val="ListParagraph"/>
+        <w:numPr>
+          <w:ilvl w:val="0"/>
+          <w:numId w:val="9"/>
+        </w:numPr>
+      </w:pPr>
+      <w:r>
+        <w:t>Given the small samples for some diagnoses (e.g., n = 7 for GAD), I am inclined to focus on the “controls vs. all anxiety disorder” comparisons, which show deficits in (a) free recall, (b) cued recall, and (c) Trails B, for speed but not accuracy. This is evidence for a deficit in episodic memory and EF. I wish they’d tested recognition so we could tell whether this deficit was due to encoding vs. retrieval—I suspect, but can’t know for sure, that it’s encoding-related.</w:t>
+      </w:r>
+    </w:p>
+    <w:p/>
+    <w:p>
+      <w:pPr>
+        <w:pStyle w:val="ListParagraph"/>
+        <w:numPr>
+          <w:ilvl w:val="0"/>
+          <w:numId w:val="9"/>
+        </w:numPr>
+      </w:pPr>
+      <w:r>
+        <w:t>They account for the fact that 34 adults with anxiety also have depression, and they find no difference in the results. But I note that that’s a relatively small n given the overall sample size.</w:t>
+      </w:r>
+    </w:p>
+    <w:p/>
+    <w:p>
+      <w:pPr>
+        <w:pStyle w:val="ListParagraph"/>
+        <w:numPr>
+          <w:ilvl w:val="0"/>
+          <w:numId w:val="9"/>
+        </w:numPr>
+      </w:pPr>
+      <w:r>
+        <w:t>Ah, they also suggest that the episodic memory deficit in anxiety stems from problems at encoding rather than retrieval, because the anxious and healthy patients show a similar benefit when going from free to cued recall. This implies that they are getting out whatever’s in there in a similar way (and presumably, similarly effectively) as is seen in controls. The implication is that less got in there in the anxious group (and by “got in there” I mean “was encoded successfully”).</w:t>
+      </w:r>
+    </w:p>
+    <w:p/>
+    <w:p>
+      <w:pPr>
+        <w:pStyle w:val="ListParagraph"/>
+        <w:numPr>
+          <w:ilvl w:val="0"/>
+          <w:numId w:val="9"/>
+        </w:numPr>
+      </w:pPr>
+      <w:r>
+        <w:t>Turns out this group did similar work focused on MDD . . . let’s look at that next as it’d be great to bring up one paper and then the other in the Introduction.</w:t>
+      </w:r>
+    </w:p>
+    <w:p/>
+    <w:p>
+      <w:r>
+        <w:t xml:space="preserve">9. </w:t>
+      </w:r>
+      <w:proofErr w:type="spellStart"/>
+      <w:r>
+        <w:rPr>
+          <w:b/>
+        </w:rPr>
+        <w:t>Airaksinen</w:t>
+      </w:r>
+      <w:proofErr w:type="spellEnd"/>
+      <w:r>
+        <w:rPr>
+          <w:b/>
+        </w:rPr>
+        <w:t xml:space="preserve"> et al. (2004)</w:t>
+      </w:r>
+    </w:p>
+    <w:p/>
+    <w:p>
+      <w:pPr>
+        <w:pStyle w:val="ListParagraph"/>
+        <w:numPr>
+          <w:ilvl w:val="0"/>
+          <w:numId w:val="10"/>
+        </w:numPr>
+      </w:pPr>
+      <w:r>
+        <w:t>These data are from the same sample as used in their paper on anxiety, and the controls are the same, I think (</w:t>
+      </w:r>
+      <w:r>
+        <w:rPr>
+          <w:i/>
+        </w:rPr>
+        <w:t>n</w:t>
+      </w:r>
+      <w:r>
+        <w:t xml:space="preserve"> = 175). But here the patient groups are major depression (</w:t>
+      </w:r>
+      <w:r>
+        <w:rPr>
+          <w:i/>
+        </w:rPr>
+        <w:t>n</w:t>
+      </w:r>
+      <w:r>
+        <w:t xml:space="preserve"> = 68), dysthymia (</w:t>
+      </w:r>
+      <w:r>
+        <w:rPr>
+          <w:i/>
+        </w:rPr>
+        <w:t>n</w:t>
+      </w:r>
+      <w:r>
+        <w:t xml:space="preserve"> = 28), mixed anxiety-depression (</w:t>
+      </w:r>
+      <w:r>
+        <w:rPr>
+          <w:i/>
+        </w:rPr>
+        <w:t>n</w:t>
+      </w:r>
+      <w:r>
+        <w:t xml:space="preserve"> = 25) and “minor depression” (</w:t>
+      </w:r>
+      <w:r>
+        <w:rPr>
+          <w:i/>
+        </w:rPr>
+        <w:t xml:space="preserve">n </w:t>
+      </w:r>
+      <w:r>
+        <w:t xml:space="preserve"> = 66), where minor depression is </w:t>
+      </w:r>
+    </w:p>
+    <w:p>
+      <w:pPr>
+        <w:pStyle w:val="ListParagraph"/>
+      </w:pPr>
+    </w:p>
+    <w:p>
+      <w:pPr>
+        <w:pStyle w:val="ListParagraph"/>
+        <w:numPr>
+          <w:ilvl w:val="0"/>
+          <w:numId w:val="10"/>
+        </w:numPr>
+      </w:pPr>
+      <w:r>
+        <w:t>As a group, the patients show impaired episodic memory and impaired mental flexibility (I’m thinking they’re referring to Trails B). But their sub-group analysis suggests that the episodic deficit is specific to major and mixed depression, which corresponds to our group.</w:t>
+      </w:r>
+    </w:p>
+    <w:p/>
+    <w:p>
+      <w:pPr>
+        <w:pStyle w:val="ListParagraph"/>
+        <w:numPr>
+          <w:ilvl w:val="0"/>
+          <w:numId w:val="10"/>
+        </w:numPr>
+      </w:pPr>
+      <w:r>
+        <w:t>Yes, the pattern of results is exactly the same as in their paper with anxiety disorders: the depressed group as a whole shows deficits in free and cued recall, as well as in Trails B speed. Because both groups improve going from free to cued recall, they surmise that they’re looking at an encoding deficit.</w:t>
+      </w:r>
+      <w:r>
+        <w:t xml:space="preserve"> As noted above, for free and cued recall the deficits are significant in major and mixed depression considered alone.</w:t>
+      </w:r>
+      <w:r>
+        <w:t xml:space="preserve"> They find no evidence of a medication effect on memory.</w:t>
+      </w:r>
+    </w:p>
+    <w:p/>
+    <w:p>
+      <w:pPr>
+        <w:pStyle w:val="ListParagraph"/>
+        <w:numPr>
+          <w:ilvl w:val="0"/>
+          <w:numId w:val="10"/>
+        </w:numPr>
+      </w:pPr>
+      <w:r>
+        <w:t xml:space="preserve">They take this study (along with their study in anxiety) as primarily pointing to encoding deficits, but they point to </w:t>
+      </w:r>
+      <w:proofErr w:type="spellStart"/>
+      <w:r>
+        <w:t>Ilsley</w:t>
+      </w:r>
+      <w:proofErr w:type="spellEnd"/>
+      <w:r>
+        <w:t xml:space="preserve"> et al. (1995) and </w:t>
+      </w:r>
+      <w:proofErr w:type="spellStart"/>
+      <w:r>
+        <w:t>Massman</w:t>
+      </w:r>
+      <w:proofErr w:type="spellEnd"/>
+      <w:r>
+        <w:t xml:space="preserve"> et al. (1992) as arguing for retrieval deficits in MDD.</w:t>
+      </w:r>
+      <w:r>
+        <w:t xml:space="preserve"> Let’s look at </w:t>
+      </w:r>
+      <w:proofErr w:type="spellStart"/>
+      <w:r>
+        <w:t>Ilsley</w:t>
+      </w:r>
+      <w:proofErr w:type="spellEnd"/>
+      <w:r>
+        <w:t xml:space="preserve"> next . . . </w:t>
+      </w:r>
+    </w:p>
+    <w:p/>
+    <w:p>
+      <w:r>
+        <w:t xml:space="preserve">10. </w:t>
+      </w:r>
+      <w:proofErr w:type="spellStart"/>
+      <w:r>
+        <w:rPr>
+          <w:b/>
+        </w:rPr>
+        <w:t>Ilsley</w:t>
+      </w:r>
+      <w:proofErr w:type="spellEnd"/>
+      <w:r>
+        <w:rPr>
+          <w:b/>
+        </w:rPr>
+        <w:t xml:space="preserve"> et al. (1995)</w:t>
+      </w:r>
+    </w:p>
+    <w:p/>
+    <w:p>
+      <w:pPr>
+        <w:pStyle w:val="ListParagraph"/>
+        <w:numPr>
+          <w:ilvl w:val="0"/>
+          <w:numId w:val="11"/>
+        </w:numPr>
+      </w:pPr>
+      <w:r>
+        <w:t xml:space="preserve">This is a small study (15 MDD </w:t>
+      </w:r>
+      <w:r>
+        <w:t xml:space="preserve">[11 medicated] </w:t>
+      </w:r>
+      <w:r>
+        <w:t xml:space="preserve">vs. 15 controls), and the basic result is that they find no group differences in recognition (or working memory, implicit memory, or semantic memory), but they find a difference in </w:t>
+      </w:r>
+      <w:r>
+        <w:t xml:space="preserve">immediate and delayed </w:t>
+      </w:r>
+      <w:r>
+        <w:t xml:space="preserve">recall. Consequently, they argue that the problem in their group </w:t>
+      </w:r>
+      <w:r>
+        <w:t>is with retrieval, not encoding: “Depressed patients may have particular difficulty in organizing the cognitive operations necessary for successful search and retrieval” (p. 8).</w:t>
+      </w:r>
+    </w:p>
+    <w:p>
+      <w:pPr>
+        <w:pStyle w:val="ListParagraph"/>
+      </w:pPr>
+    </w:p>
+    <w:p>
+      <w:pPr>
+        <w:pStyle w:val="ListParagraph"/>
+        <w:numPr>
+          <w:ilvl w:val="0"/>
+          <w:numId w:val="11"/>
+        </w:numPr>
+      </w:pPr>
+      <w:r>
+        <w:t>They find no correl</w:t>
+      </w:r>
+      <w:r>
+        <w:t>ations with depressive severity, and they find no effect of emotion (</w:t>
+      </w:r>
+      <w:proofErr w:type="spellStart"/>
+      <w:r>
+        <w:t>pos</w:t>
+      </w:r>
+      <w:proofErr w:type="spellEnd"/>
+      <w:r>
+        <w:t xml:space="preserve">, </w:t>
+      </w:r>
+      <w:proofErr w:type="spellStart"/>
+      <w:r>
+        <w:t>neg</w:t>
+      </w:r>
+      <w:proofErr w:type="spellEnd"/>
+      <w:r>
+        <w:t xml:space="preserve">, </w:t>
+      </w:r>
+      <w:proofErr w:type="spellStart"/>
+      <w:r>
+        <w:t>neu</w:t>
+      </w:r>
+      <w:proofErr w:type="spellEnd"/>
+      <w:r>
+        <w:t>) on implicit or explicit memory.</w:t>
+      </w:r>
+    </w:p>
+    <w:p>
+      <w:pPr>
+        <w:pStyle w:val="ListParagraph"/>
+      </w:pPr>
+    </w:p>
+    <w:p>
+      <w:pPr>
+        <w:pStyle w:val="ListParagraph"/>
+        <w:numPr>
+          <w:ilvl w:val="0"/>
+          <w:numId w:val="11"/>
+        </w:numPr>
+      </w:pPr>
+      <w:r>
+        <w:t>I think the most parsimonious way to look at all this is to say that, across depression and anxiety, there is a cognitive impairment that is liable to affect both encoding and retrieval depending on which is more demanding and/or less well-supported.</w:t>
+      </w:r>
+    </w:p>
+    <w:p/>
+    <w:p>
+      <w:pPr>
+        <w:pStyle w:val="ListParagraph"/>
+      </w:pPr>
+    </w:p>
+    <w:p>
+      <w:r>
+        <w:t>1</w:t>
+      </w:r>
+      <w:r>
+        <w:t>1</w:t>
+      </w:r>
+      <w:r>
+        <w:t xml:space="preserve">. </w:t>
+      </w:r>
+      <w:proofErr w:type="spellStart"/>
+      <w:r>
+        <w:rPr>
+          <w:b/>
+        </w:rPr>
+        <w:t>Zlomusica</w:t>
+      </w:r>
+      <w:proofErr w:type="spellEnd"/>
+      <w:r>
+        <w:rPr>
+          <w:b/>
+        </w:rPr>
+        <w:t xml:space="preserve"> et al. (2014)</w:t>
+      </w:r>
+    </w:p>
+    <w:p>
+      <w:r>
+        <w:tab/>
+      </w:r>
+    </w:p>
+    <w:p>
+      <w:pPr>
+        <w:pStyle w:val="ListParagraph"/>
+        <w:numPr>
+          <w:ilvl w:val="0"/>
+          <w:numId w:val="7"/>
+        </w:numPr>
+        <w:ind w:left="720"/>
+      </w:pPr>
+      <w:r>
+        <w:t>Examines recent evidence for disrupted episodic memory in anxiety disorders</w:t>
+      </w:r>
+      <w:r>
+        <w:t>.</w:t>
+      </w:r>
+    </w:p>
+    <w:p>
+      <w:pPr>
+        <w:pStyle w:val="ListParagraph"/>
+      </w:pPr>
+    </w:p>
+    <w:p>
+      <w:pPr>
+        <w:pStyle w:val="ListParagraph"/>
+        <w:numPr>
+          <w:ilvl w:val="0"/>
+          <w:numId w:val="7"/>
+        </w:numPr>
+        <w:ind w:left="720"/>
+      </w:pPr>
+      <w:r>
+        <w:t xml:space="preserve">The bottom line is that evidence for impaired neutral, episodic memory in various anxiety disorders is, at best, mixed. The </w:t>
+      </w:r>
+      <w:proofErr w:type="spellStart"/>
+      <w:r>
+        <w:t>Airaksinen</w:t>
+      </w:r>
+      <w:proofErr w:type="spellEnd"/>
+      <w:r>
+        <w:t xml:space="preserve"> et al. (2005) study is a positive example but there are many negative examples, especially from studies that used experimental methods. </w:t>
+      </w:r>
+    </w:p>
+    <w:p/>
+    <w:p>
+      <w:pPr>
+        <w:rPr>
+          <w:b/>
+        </w:rPr>
+      </w:pPr>
+      <w:r>
+        <w:t xml:space="preserve">12. </w:t>
+      </w:r>
+      <w:r>
+        <w:rPr>
+          <w:b/>
+        </w:rPr>
+        <w:t>Brown et al. (2012)</w:t>
+      </w:r>
+    </w:p>
+    <w:p>
+      <w:pPr>
+        <w:rPr>
+          <w:b/>
+        </w:rPr>
+      </w:pPr>
+    </w:p>
+    <w:p>
+      <w:pPr>
+        <w:pStyle w:val="ListParagraph"/>
+        <w:numPr>
+          <w:ilvl w:val="0"/>
+          <w:numId w:val="12"/>
+        </w:numPr>
+      </w:pPr>
+      <w:r>
+        <w:t>Interesting study in which 33 healthy undergraduates undergo either a high self-efficacy induction (n = 17) or a low self efficacy induction (n = 16) and then are asked to recall/imagine a past/future experience in response to negative and positive cue words. The key results are that (a) memories and imaginings are more specific following the high vs. low self-efficacy induction, and (b) memories are more specific than imaginings in response to the negative cues, but (c) imaginings are more specific than memories in response to the positive cues.</w:t>
+      </w:r>
+    </w:p>
+    <w:p>
+      <w:pPr>
+        <w:pStyle w:val="ListParagraph"/>
+        <w:numPr>
+          <w:ilvl w:val="0"/>
+          <w:numId w:val="12"/>
+        </w:numPr>
+      </w:pPr>
+      <w:r>
+        <w:t xml:space="preserve">The </w:t>
+      </w:r>
+      <w:r>
+        <w:rPr>
+          <w:i/>
+        </w:rPr>
+        <w:t>t</w:t>
+      </w:r>
+      <w:r>
+        <w:t>-values for the between-groups differences are pretty large, mostly 3s and 4s.</w:t>
+      </w:r>
+    </w:p>
+    <w:p>
+      <w:pPr>
+        <w:pStyle w:val="ListParagraph"/>
+      </w:pPr>
+    </w:p>
+    <w:p>
+      <w:pPr>
+        <w:pStyle w:val="ListParagraph"/>
+        <w:numPr>
+          <w:ilvl w:val="0"/>
+          <w:numId w:val="12"/>
+        </w:numPr>
+      </w:pPr>
+      <w:r>
+        <w:t xml:space="preserve">Regarding </w:t>
+      </w:r>
+      <w:proofErr w:type="gramStart"/>
+      <w:r>
+        <w:t>problem-solving</w:t>
+      </w:r>
+      <w:proofErr w:type="gramEnd"/>
+      <w:r>
+        <w:t>, they find that overgeneralized positive imaginings predict worse scores on the MEPS.</w:t>
+      </w:r>
+    </w:p>
+    <w:p/>
+    <w:p>
+      <w:r>
+        <w:t xml:space="preserve">13. </w:t>
+      </w:r>
+      <w:r>
+        <w:rPr>
+          <w:b/>
+        </w:rPr>
+        <w:t xml:space="preserve">Sumner et al. (2010) </w:t>
+      </w:r>
+    </w:p>
+    <w:p/>
+    <w:p>
+      <w:pPr>
+        <w:pStyle w:val="ListParagraph"/>
+        <w:numPr>
+          <w:ilvl w:val="0"/>
+          <w:numId w:val="7"/>
+        </w:numPr>
+      </w:pPr>
+      <w:r>
+        <w:t xml:space="preserve">Meta-analysis on the links b/w </w:t>
+      </w:r>
+      <w:proofErr w:type="spellStart"/>
+      <w:r>
+        <w:t>overgeneral</w:t>
+      </w:r>
+      <w:proofErr w:type="spellEnd"/>
+      <w:r>
+        <w:t xml:space="preserve"> memory and prognosis for depressed adults; this is from Sue </w:t>
+      </w:r>
+      <w:proofErr w:type="spellStart"/>
+      <w:r>
+        <w:t>Mineka’s</w:t>
+      </w:r>
+      <w:proofErr w:type="spellEnd"/>
+      <w:r>
+        <w:t xml:space="preserve"> group (you should re-read Werner-</w:t>
+      </w:r>
+      <w:proofErr w:type="spellStart"/>
+      <w:r>
+        <w:t>Siedler</w:t>
+      </w:r>
+      <w:proofErr w:type="spellEnd"/>
+      <w:r>
+        <w:t xml:space="preserve"> &amp; </w:t>
+      </w:r>
+      <w:proofErr w:type="spellStart"/>
+      <w:r>
+        <w:t>Dalgleish</w:t>
+      </w:r>
+      <w:proofErr w:type="spellEnd"/>
+      <w:r>
+        <w:t xml:space="preserve"> as well)</w:t>
+      </w:r>
+    </w:p>
+    <w:p>
+      <w:r>
+        <w:br w:type="page"/>
+      </w:r>
+    </w:p>
+    <w:p>
       <w:bookmarkStart w:id="0" w:name="_GoBack"/>
       <w:bookmarkEnd w:id="0"/>
     </w:p>
-    <w:p/>
     <w:p/>
     <w:sectPr>
       <w:pgSz w:w="12240" w:h="15840"/>
@@ -1850,6 +3802,684 @@
     </w:lvl>
   </w:abstractNum>
   <w:abstractNum w:abstractNumId="2">
+    <w:nsid w:val="456B531E"/>
+    <w:multiLevelType w:val="hybridMultilevel"/>
+    <w:tmpl w:val="F934CB28"/>
+    <w:lvl w:ilvl="0" w:tplc="04090001">
+      <w:start w:val="1"/>
+      <w:numFmt w:val="bullet"/>
+      <w:lvlText w:val=""/>
+      <w:lvlJc w:val="left"/>
+      <w:pPr>
+        <w:ind w:left="720" w:hanging="360"/>
+      </w:pPr>
+      <w:rPr>
+        <w:rFonts w:ascii="Symbol" w:hAnsi="Symbol" w:hint="default"/>
+      </w:rPr>
+    </w:lvl>
+    <w:lvl w:ilvl="1" w:tplc="04090003" w:tentative="1">
+      <w:start w:val="1"/>
+      <w:numFmt w:val="bullet"/>
+      <w:lvlText w:val="o"/>
+      <w:lvlJc w:val="left"/>
+      <w:pPr>
+        <w:ind w:left="1440" w:hanging="360"/>
+      </w:pPr>
+      <w:rPr>
+        <w:rFonts w:ascii="Courier New" w:hAnsi="Courier New" w:hint="default"/>
+      </w:rPr>
+    </w:lvl>
+    <w:lvl w:ilvl="2" w:tplc="04090005" w:tentative="1">
+      <w:start w:val="1"/>
+      <w:numFmt w:val="bullet"/>
+      <w:lvlText w:val=""/>
+      <w:lvlJc w:val="left"/>
+      <w:pPr>
+        <w:ind w:left="2160" w:hanging="360"/>
+      </w:pPr>
+      <w:rPr>
+        <w:rFonts w:ascii="Wingdings" w:hAnsi="Wingdings" w:hint="default"/>
+      </w:rPr>
+    </w:lvl>
+    <w:lvl w:ilvl="3" w:tplc="04090001" w:tentative="1">
+      <w:start w:val="1"/>
+      <w:numFmt w:val="bullet"/>
+      <w:lvlText w:val=""/>
+      <w:lvlJc w:val="left"/>
+      <w:pPr>
+        <w:ind w:left="2880" w:hanging="360"/>
+      </w:pPr>
+      <w:rPr>
+        <w:rFonts w:ascii="Symbol" w:hAnsi="Symbol" w:hint="default"/>
+      </w:rPr>
+    </w:lvl>
+    <w:lvl w:ilvl="4" w:tplc="04090003" w:tentative="1">
+      <w:start w:val="1"/>
+      <w:numFmt w:val="bullet"/>
+      <w:lvlText w:val="o"/>
+      <w:lvlJc w:val="left"/>
+      <w:pPr>
+        <w:ind w:left="3600" w:hanging="360"/>
+      </w:pPr>
+      <w:rPr>
+        <w:rFonts w:ascii="Courier New" w:hAnsi="Courier New" w:hint="default"/>
+      </w:rPr>
+    </w:lvl>
+    <w:lvl w:ilvl="5" w:tplc="04090005" w:tentative="1">
+      <w:start w:val="1"/>
+      <w:numFmt w:val="bullet"/>
+      <w:lvlText w:val=""/>
+      <w:lvlJc w:val="left"/>
+      <w:pPr>
+        <w:ind w:left="4320" w:hanging="360"/>
+      </w:pPr>
+      <w:rPr>
+        <w:rFonts w:ascii="Wingdings" w:hAnsi="Wingdings" w:hint="default"/>
+      </w:rPr>
+    </w:lvl>
+    <w:lvl w:ilvl="6" w:tplc="04090001" w:tentative="1">
+      <w:start w:val="1"/>
+      <w:numFmt w:val="bullet"/>
+      <w:lvlText w:val=""/>
+      <w:lvlJc w:val="left"/>
+      <w:pPr>
+        <w:ind w:left="5040" w:hanging="360"/>
+      </w:pPr>
+      <w:rPr>
+        <w:rFonts w:ascii="Symbol" w:hAnsi="Symbol" w:hint="default"/>
+      </w:rPr>
+    </w:lvl>
+    <w:lvl w:ilvl="7" w:tplc="04090003" w:tentative="1">
+      <w:start w:val="1"/>
+      <w:numFmt w:val="bullet"/>
+      <w:lvlText w:val="o"/>
+      <w:lvlJc w:val="left"/>
+      <w:pPr>
+        <w:ind w:left="5760" w:hanging="360"/>
+      </w:pPr>
+      <w:rPr>
+        <w:rFonts w:ascii="Courier New" w:hAnsi="Courier New" w:hint="default"/>
+      </w:rPr>
+    </w:lvl>
+    <w:lvl w:ilvl="8" w:tplc="04090005" w:tentative="1">
+      <w:start w:val="1"/>
+      <w:numFmt w:val="bullet"/>
+      <w:lvlText w:val=""/>
+      <w:lvlJc w:val="left"/>
+      <w:pPr>
+        <w:ind w:left="6480" w:hanging="360"/>
+      </w:pPr>
+      <w:rPr>
+        <w:rFonts w:ascii="Wingdings" w:hAnsi="Wingdings" w:hint="default"/>
+      </w:rPr>
+    </w:lvl>
+  </w:abstractNum>
+  <w:abstractNum w:abstractNumId="3">
+    <w:nsid w:val="4D3A6758"/>
+    <w:multiLevelType w:val="hybridMultilevel"/>
+    <w:tmpl w:val="B78E4308"/>
+    <w:lvl w:ilvl="0" w:tplc="04090001">
+      <w:start w:val="1"/>
+      <w:numFmt w:val="bullet"/>
+      <w:lvlText w:val=""/>
+      <w:lvlJc w:val="left"/>
+      <w:pPr>
+        <w:ind w:left="720" w:hanging="360"/>
+      </w:pPr>
+      <w:rPr>
+        <w:rFonts w:ascii="Symbol" w:hAnsi="Symbol" w:hint="default"/>
+      </w:rPr>
+    </w:lvl>
+    <w:lvl w:ilvl="1" w:tplc="04090003" w:tentative="1">
+      <w:start w:val="1"/>
+      <w:numFmt w:val="bullet"/>
+      <w:lvlText w:val="o"/>
+      <w:lvlJc w:val="left"/>
+      <w:pPr>
+        <w:ind w:left="1440" w:hanging="360"/>
+      </w:pPr>
+      <w:rPr>
+        <w:rFonts w:ascii="Courier New" w:hAnsi="Courier New" w:hint="default"/>
+      </w:rPr>
+    </w:lvl>
+    <w:lvl w:ilvl="2" w:tplc="04090005" w:tentative="1">
+      <w:start w:val="1"/>
+      <w:numFmt w:val="bullet"/>
+      <w:lvlText w:val=""/>
+      <w:lvlJc w:val="left"/>
+      <w:pPr>
+        <w:ind w:left="2160" w:hanging="360"/>
+      </w:pPr>
+      <w:rPr>
+        <w:rFonts w:ascii="Wingdings" w:hAnsi="Wingdings" w:hint="default"/>
+      </w:rPr>
+    </w:lvl>
+    <w:lvl w:ilvl="3" w:tplc="04090001" w:tentative="1">
+      <w:start w:val="1"/>
+      <w:numFmt w:val="bullet"/>
+      <w:lvlText w:val=""/>
+      <w:lvlJc w:val="left"/>
+      <w:pPr>
+        <w:ind w:left="2880" w:hanging="360"/>
+      </w:pPr>
+      <w:rPr>
+        <w:rFonts w:ascii="Symbol" w:hAnsi="Symbol" w:hint="default"/>
+      </w:rPr>
+    </w:lvl>
+    <w:lvl w:ilvl="4" w:tplc="04090003" w:tentative="1">
+      <w:start w:val="1"/>
+      <w:numFmt w:val="bullet"/>
+      <w:lvlText w:val="o"/>
+      <w:lvlJc w:val="left"/>
+      <w:pPr>
+        <w:ind w:left="3600" w:hanging="360"/>
+      </w:pPr>
+      <w:rPr>
+        <w:rFonts w:ascii="Courier New" w:hAnsi="Courier New" w:hint="default"/>
+      </w:rPr>
+    </w:lvl>
+    <w:lvl w:ilvl="5" w:tplc="04090005" w:tentative="1">
+      <w:start w:val="1"/>
+      <w:numFmt w:val="bullet"/>
+      <w:lvlText w:val=""/>
+      <w:lvlJc w:val="left"/>
+      <w:pPr>
+        <w:ind w:left="4320" w:hanging="360"/>
+      </w:pPr>
+      <w:rPr>
+        <w:rFonts w:ascii="Wingdings" w:hAnsi="Wingdings" w:hint="default"/>
+      </w:rPr>
+    </w:lvl>
+    <w:lvl w:ilvl="6" w:tplc="04090001" w:tentative="1">
+      <w:start w:val="1"/>
+      <w:numFmt w:val="bullet"/>
+      <w:lvlText w:val=""/>
+      <w:lvlJc w:val="left"/>
+      <w:pPr>
+        <w:ind w:left="5040" w:hanging="360"/>
+      </w:pPr>
+      <w:rPr>
+        <w:rFonts w:ascii="Symbol" w:hAnsi="Symbol" w:hint="default"/>
+      </w:rPr>
+    </w:lvl>
+    <w:lvl w:ilvl="7" w:tplc="04090003" w:tentative="1">
+      <w:start w:val="1"/>
+      <w:numFmt w:val="bullet"/>
+      <w:lvlText w:val="o"/>
+      <w:lvlJc w:val="left"/>
+      <w:pPr>
+        <w:ind w:left="5760" w:hanging="360"/>
+      </w:pPr>
+      <w:rPr>
+        <w:rFonts w:ascii="Courier New" w:hAnsi="Courier New" w:hint="default"/>
+      </w:rPr>
+    </w:lvl>
+    <w:lvl w:ilvl="8" w:tplc="04090005" w:tentative="1">
+      <w:start w:val="1"/>
+      <w:numFmt w:val="bullet"/>
+      <w:lvlText w:val=""/>
+      <w:lvlJc w:val="left"/>
+      <w:pPr>
+        <w:ind w:left="6480" w:hanging="360"/>
+      </w:pPr>
+      <w:rPr>
+        <w:rFonts w:ascii="Wingdings" w:hAnsi="Wingdings" w:hint="default"/>
+      </w:rPr>
+    </w:lvl>
+  </w:abstractNum>
+  <w:abstractNum w:abstractNumId="4">
+    <w:nsid w:val="54D831AD"/>
+    <w:multiLevelType w:val="hybridMultilevel"/>
+    <w:tmpl w:val="0E1A740E"/>
+    <w:lvl w:ilvl="0" w:tplc="04090001">
+      <w:start w:val="1"/>
+      <w:numFmt w:val="bullet"/>
+      <w:lvlText w:val=""/>
+      <w:lvlJc w:val="left"/>
+      <w:pPr>
+        <w:ind w:left="720" w:hanging="360"/>
+      </w:pPr>
+      <w:rPr>
+        <w:rFonts w:ascii="Symbol" w:hAnsi="Symbol" w:hint="default"/>
+      </w:rPr>
+    </w:lvl>
+    <w:lvl w:ilvl="1" w:tplc="04090003" w:tentative="1">
+      <w:start w:val="1"/>
+      <w:numFmt w:val="bullet"/>
+      <w:lvlText w:val="o"/>
+      <w:lvlJc w:val="left"/>
+      <w:pPr>
+        <w:ind w:left="1440" w:hanging="360"/>
+      </w:pPr>
+      <w:rPr>
+        <w:rFonts w:ascii="Courier New" w:hAnsi="Courier New" w:hint="default"/>
+      </w:rPr>
+    </w:lvl>
+    <w:lvl w:ilvl="2" w:tplc="04090005" w:tentative="1">
+      <w:start w:val="1"/>
+      <w:numFmt w:val="bullet"/>
+      <w:lvlText w:val=""/>
+      <w:lvlJc w:val="left"/>
+      <w:pPr>
+        <w:ind w:left="2160" w:hanging="360"/>
+      </w:pPr>
+      <w:rPr>
+        <w:rFonts w:ascii="Wingdings" w:hAnsi="Wingdings" w:hint="default"/>
+      </w:rPr>
+    </w:lvl>
+    <w:lvl w:ilvl="3" w:tplc="04090001" w:tentative="1">
+      <w:start w:val="1"/>
+      <w:numFmt w:val="bullet"/>
+      <w:lvlText w:val=""/>
+      <w:lvlJc w:val="left"/>
+      <w:pPr>
+        <w:ind w:left="2880" w:hanging="360"/>
+      </w:pPr>
+      <w:rPr>
+        <w:rFonts w:ascii="Symbol" w:hAnsi="Symbol" w:hint="default"/>
+      </w:rPr>
+    </w:lvl>
+    <w:lvl w:ilvl="4" w:tplc="04090003" w:tentative="1">
+      <w:start w:val="1"/>
+      <w:numFmt w:val="bullet"/>
+      <w:lvlText w:val="o"/>
+      <w:lvlJc w:val="left"/>
+      <w:pPr>
+        <w:ind w:left="3600" w:hanging="360"/>
+      </w:pPr>
+      <w:rPr>
+        <w:rFonts w:ascii="Courier New" w:hAnsi="Courier New" w:hint="default"/>
+      </w:rPr>
+    </w:lvl>
+    <w:lvl w:ilvl="5" w:tplc="04090005" w:tentative="1">
+      <w:start w:val="1"/>
+      <w:numFmt w:val="bullet"/>
+      <w:lvlText w:val=""/>
+      <w:lvlJc w:val="left"/>
+      <w:pPr>
+        <w:ind w:left="4320" w:hanging="360"/>
+      </w:pPr>
+      <w:rPr>
+        <w:rFonts w:ascii="Wingdings" w:hAnsi="Wingdings" w:hint="default"/>
+      </w:rPr>
+    </w:lvl>
+    <w:lvl w:ilvl="6" w:tplc="04090001" w:tentative="1">
+      <w:start w:val="1"/>
+      <w:numFmt w:val="bullet"/>
+      <w:lvlText w:val=""/>
+      <w:lvlJc w:val="left"/>
+      <w:pPr>
+        <w:ind w:left="5040" w:hanging="360"/>
+      </w:pPr>
+      <w:rPr>
+        <w:rFonts w:ascii="Symbol" w:hAnsi="Symbol" w:hint="default"/>
+      </w:rPr>
+    </w:lvl>
+    <w:lvl w:ilvl="7" w:tplc="04090003" w:tentative="1">
+      <w:start w:val="1"/>
+      <w:numFmt w:val="bullet"/>
+      <w:lvlText w:val="o"/>
+      <w:lvlJc w:val="left"/>
+      <w:pPr>
+        <w:ind w:left="5760" w:hanging="360"/>
+      </w:pPr>
+      <w:rPr>
+        <w:rFonts w:ascii="Courier New" w:hAnsi="Courier New" w:hint="default"/>
+      </w:rPr>
+    </w:lvl>
+    <w:lvl w:ilvl="8" w:tplc="04090005" w:tentative="1">
+      <w:start w:val="1"/>
+      <w:numFmt w:val="bullet"/>
+      <w:lvlText w:val=""/>
+      <w:lvlJc w:val="left"/>
+      <w:pPr>
+        <w:ind w:left="6480" w:hanging="360"/>
+      </w:pPr>
+      <w:rPr>
+        <w:rFonts w:ascii="Wingdings" w:hAnsi="Wingdings" w:hint="default"/>
+      </w:rPr>
+    </w:lvl>
+  </w:abstractNum>
+  <w:abstractNum w:abstractNumId="5">
+    <w:nsid w:val="59072D28"/>
+    <w:multiLevelType w:val="hybridMultilevel"/>
+    <w:tmpl w:val="01B4D14E"/>
+    <w:lvl w:ilvl="0" w:tplc="04090001">
+      <w:start w:val="1"/>
+      <w:numFmt w:val="bullet"/>
+      <w:lvlText w:val=""/>
+      <w:lvlJc w:val="left"/>
+      <w:pPr>
+        <w:ind w:left="720" w:hanging="360"/>
+      </w:pPr>
+      <w:rPr>
+        <w:rFonts w:ascii="Symbol" w:hAnsi="Symbol" w:hint="default"/>
+      </w:rPr>
+    </w:lvl>
+    <w:lvl w:ilvl="1" w:tplc="04090003" w:tentative="1">
+      <w:start w:val="1"/>
+      <w:numFmt w:val="bullet"/>
+      <w:lvlText w:val="o"/>
+      <w:lvlJc w:val="left"/>
+      <w:pPr>
+        <w:ind w:left="1440" w:hanging="360"/>
+      </w:pPr>
+      <w:rPr>
+        <w:rFonts w:ascii="Courier New" w:hAnsi="Courier New" w:hint="default"/>
+      </w:rPr>
+    </w:lvl>
+    <w:lvl w:ilvl="2" w:tplc="04090005" w:tentative="1">
+      <w:start w:val="1"/>
+      <w:numFmt w:val="bullet"/>
+      <w:lvlText w:val=""/>
+      <w:lvlJc w:val="left"/>
+      <w:pPr>
+        <w:ind w:left="2160" w:hanging="360"/>
+      </w:pPr>
+      <w:rPr>
+        <w:rFonts w:ascii="Wingdings" w:hAnsi="Wingdings" w:hint="default"/>
+      </w:rPr>
+    </w:lvl>
+    <w:lvl w:ilvl="3" w:tplc="04090001" w:tentative="1">
+      <w:start w:val="1"/>
+      <w:numFmt w:val="bullet"/>
+      <w:lvlText w:val=""/>
+      <w:lvlJc w:val="left"/>
+      <w:pPr>
+        <w:ind w:left="2880" w:hanging="360"/>
+      </w:pPr>
+      <w:rPr>
+        <w:rFonts w:ascii="Symbol" w:hAnsi="Symbol" w:hint="default"/>
+      </w:rPr>
+    </w:lvl>
+    <w:lvl w:ilvl="4" w:tplc="04090003" w:tentative="1">
+      <w:start w:val="1"/>
+      <w:numFmt w:val="bullet"/>
+      <w:lvlText w:val="o"/>
+      <w:lvlJc w:val="left"/>
+      <w:pPr>
+        <w:ind w:left="3600" w:hanging="360"/>
+      </w:pPr>
+      <w:rPr>
+        <w:rFonts w:ascii="Courier New" w:hAnsi="Courier New" w:hint="default"/>
+      </w:rPr>
+    </w:lvl>
+    <w:lvl w:ilvl="5" w:tplc="04090005" w:tentative="1">
+      <w:start w:val="1"/>
+      <w:numFmt w:val="bullet"/>
+      <w:lvlText w:val=""/>
+      <w:lvlJc w:val="left"/>
+      <w:pPr>
+        <w:ind w:left="4320" w:hanging="360"/>
+      </w:pPr>
+      <w:rPr>
+        <w:rFonts w:ascii="Wingdings" w:hAnsi="Wingdings" w:hint="default"/>
+      </w:rPr>
+    </w:lvl>
+    <w:lvl w:ilvl="6" w:tplc="04090001" w:tentative="1">
+      <w:start w:val="1"/>
+      <w:numFmt w:val="bullet"/>
+      <w:lvlText w:val=""/>
+      <w:lvlJc w:val="left"/>
+      <w:pPr>
+        <w:ind w:left="5040" w:hanging="360"/>
+      </w:pPr>
+      <w:rPr>
+        <w:rFonts w:ascii="Symbol" w:hAnsi="Symbol" w:hint="default"/>
+      </w:rPr>
+    </w:lvl>
+    <w:lvl w:ilvl="7" w:tplc="04090003" w:tentative="1">
+      <w:start w:val="1"/>
+      <w:numFmt w:val="bullet"/>
+      <w:lvlText w:val="o"/>
+      <w:lvlJc w:val="left"/>
+      <w:pPr>
+        <w:ind w:left="5760" w:hanging="360"/>
+      </w:pPr>
+      <w:rPr>
+        <w:rFonts w:ascii="Courier New" w:hAnsi="Courier New" w:hint="default"/>
+      </w:rPr>
+    </w:lvl>
+    <w:lvl w:ilvl="8" w:tplc="04090005" w:tentative="1">
+      <w:start w:val="1"/>
+      <w:numFmt w:val="bullet"/>
+      <w:lvlText w:val=""/>
+      <w:lvlJc w:val="left"/>
+      <w:pPr>
+        <w:ind w:left="6480" w:hanging="360"/>
+      </w:pPr>
+      <w:rPr>
+        <w:rFonts w:ascii="Wingdings" w:hAnsi="Wingdings" w:hint="default"/>
+      </w:rPr>
+    </w:lvl>
+  </w:abstractNum>
+  <w:abstractNum w:abstractNumId="6">
+    <w:nsid w:val="5C685DDD"/>
+    <w:multiLevelType w:val="hybridMultilevel"/>
+    <w:tmpl w:val="61F4485A"/>
+    <w:lvl w:ilvl="0" w:tplc="04090001">
+      <w:start w:val="1"/>
+      <w:numFmt w:val="bullet"/>
+      <w:lvlText w:val=""/>
+      <w:lvlJc w:val="left"/>
+      <w:pPr>
+        <w:ind w:left="720" w:hanging="360"/>
+      </w:pPr>
+      <w:rPr>
+        <w:rFonts w:ascii="Symbol" w:hAnsi="Symbol" w:hint="default"/>
+      </w:rPr>
+    </w:lvl>
+    <w:lvl w:ilvl="1" w:tplc="04090003" w:tentative="1">
+      <w:start w:val="1"/>
+      <w:numFmt w:val="bullet"/>
+      <w:lvlText w:val="o"/>
+      <w:lvlJc w:val="left"/>
+      <w:pPr>
+        <w:ind w:left="1440" w:hanging="360"/>
+      </w:pPr>
+      <w:rPr>
+        <w:rFonts w:ascii="Courier New" w:hAnsi="Courier New" w:hint="default"/>
+      </w:rPr>
+    </w:lvl>
+    <w:lvl w:ilvl="2" w:tplc="04090005" w:tentative="1">
+      <w:start w:val="1"/>
+      <w:numFmt w:val="bullet"/>
+      <w:lvlText w:val=""/>
+      <w:lvlJc w:val="left"/>
+      <w:pPr>
+        <w:ind w:left="2160" w:hanging="360"/>
+      </w:pPr>
+      <w:rPr>
+        <w:rFonts w:ascii="Wingdings" w:hAnsi="Wingdings" w:hint="default"/>
+      </w:rPr>
+    </w:lvl>
+    <w:lvl w:ilvl="3" w:tplc="04090001" w:tentative="1">
+      <w:start w:val="1"/>
+      <w:numFmt w:val="bullet"/>
+      <w:lvlText w:val=""/>
+      <w:lvlJc w:val="left"/>
+      <w:pPr>
+        <w:ind w:left="2880" w:hanging="360"/>
+      </w:pPr>
+      <w:rPr>
+        <w:rFonts w:ascii="Symbol" w:hAnsi="Symbol" w:hint="default"/>
+      </w:rPr>
+    </w:lvl>
+    <w:lvl w:ilvl="4" w:tplc="04090003" w:tentative="1">
+      <w:start w:val="1"/>
+      <w:numFmt w:val="bullet"/>
+      <w:lvlText w:val="o"/>
+      <w:lvlJc w:val="left"/>
+      <w:pPr>
+        <w:ind w:left="3600" w:hanging="360"/>
+      </w:pPr>
+      <w:rPr>
+        <w:rFonts w:ascii="Courier New" w:hAnsi="Courier New" w:hint="default"/>
+      </w:rPr>
+    </w:lvl>
+    <w:lvl w:ilvl="5" w:tplc="04090005" w:tentative="1">
+      <w:start w:val="1"/>
+      <w:numFmt w:val="bullet"/>
+      <w:lvlText w:val=""/>
+      <w:lvlJc w:val="left"/>
+      <w:pPr>
+        <w:ind w:left="4320" w:hanging="360"/>
+      </w:pPr>
+      <w:rPr>
+        <w:rFonts w:ascii="Wingdings" w:hAnsi="Wingdings" w:hint="default"/>
+      </w:rPr>
+    </w:lvl>
+    <w:lvl w:ilvl="6" w:tplc="04090001" w:tentative="1">
+      <w:start w:val="1"/>
+      <w:numFmt w:val="bullet"/>
+      <w:lvlText w:val=""/>
+      <w:lvlJc w:val="left"/>
+      <w:pPr>
+        <w:ind w:left="5040" w:hanging="360"/>
+      </w:pPr>
+      <w:rPr>
+        <w:rFonts w:ascii="Symbol" w:hAnsi="Symbol" w:hint="default"/>
+      </w:rPr>
+    </w:lvl>
+    <w:lvl w:ilvl="7" w:tplc="04090003" w:tentative="1">
+      <w:start w:val="1"/>
+      <w:numFmt w:val="bullet"/>
+      <w:lvlText w:val="o"/>
+      <w:lvlJc w:val="left"/>
+      <w:pPr>
+        <w:ind w:left="5760" w:hanging="360"/>
+      </w:pPr>
+      <w:rPr>
+        <w:rFonts w:ascii="Courier New" w:hAnsi="Courier New" w:hint="default"/>
+      </w:rPr>
+    </w:lvl>
+    <w:lvl w:ilvl="8" w:tplc="04090005" w:tentative="1">
+      <w:start w:val="1"/>
+      <w:numFmt w:val="bullet"/>
+      <w:lvlText w:val=""/>
+      <w:lvlJc w:val="left"/>
+      <w:pPr>
+        <w:ind w:left="6480" w:hanging="360"/>
+      </w:pPr>
+      <w:rPr>
+        <w:rFonts w:ascii="Wingdings" w:hAnsi="Wingdings" w:hint="default"/>
+      </w:rPr>
+    </w:lvl>
+  </w:abstractNum>
+  <w:abstractNum w:abstractNumId="7">
+    <w:nsid w:val="5E0957C8"/>
+    <w:multiLevelType w:val="hybridMultilevel"/>
+    <w:tmpl w:val="DB18A8A2"/>
+    <w:lvl w:ilvl="0" w:tplc="04090001">
+      <w:start w:val="1"/>
+      <w:numFmt w:val="bullet"/>
+      <w:lvlText w:val=""/>
+      <w:lvlJc w:val="left"/>
+      <w:pPr>
+        <w:ind w:left="720" w:hanging="360"/>
+      </w:pPr>
+      <w:rPr>
+        <w:rFonts w:ascii="Symbol" w:hAnsi="Symbol" w:hint="default"/>
+      </w:rPr>
+    </w:lvl>
+    <w:lvl w:ilvl="1" w:tplc="04090003" w:tentative="1">
+      <w:start w:val="1"/>
+      <w:numFmt w:val="bullet"/>
+      <w:lvlText w:val="o"/>
+      <w:lvlJc w:val="left"/>
+      <w:pPr>
+        <w:ind w:left="1440" w:hanging="360"/>
+      </w:pPr>
+      <w:rPr>
+        <w:rFonts w:ascii="Courier New" w:hAnsi="Courier New" w:hint="default"/>
+      </w:rPr>
+    </w:lvl>
+    <w:lvl w:ilvl="2" w:tplc="04090005" w:tentative="1">
+      <w:start w:val="1"/>
+      <w:numFmt w:val="bullet"/>
+      <w:lvlText w:val=""/>
+      <w:lvlJc w:val="left"/>
+      <w:pPr>
+        <w:ind w:left="2160" w:hanging="360"/>
+      </w:pPr>
+      <w:rPr>
+        <w:rFonts w:ascii="Wingdings" w:hAnsi="Wingdings" w:hint="default"/>
+      </w:rPr>
+    </w:lvl>
+    <w:lvl w:ilvl="3" w:tplc="04090001" w:tentative="1">
+      <w:start w:val="1"/>
+      <w:numFmt w:val="bullet"/>
+      <w:lvlText w:val=""/>
+      <w:lvlJc w:val="left"/>
+      <w:pPr>
+        <w:ind w:left="2880" w:hanging="360"/>
+      </w:pPr>
+      <w:rPr>
+        <w:rFonts w:ascii="Symbol" w:hAnsi="Symbol" w:hint="default"/>
+      </w:rPr>
+    </w:lvl>
+    <w:lvl w:ilvl="4" w:tplc="04090003" w:tentative="1">
+      <w:start w:val="1"/>
+      <w:numFmt w:val="bullet"/>
+      <w:lvlText w:val="o"/>
+      <w:lvlJc w:val="left"/>
+      <w:pPr>
+        <w:ind w:left="3600" w:hanging="360"/>
+      </w:pPr>
+      <w:rPr>
+        <w:rFonts w:ascii="Courier New" w:hAnsi="Courier New" w:hint="default"/>
+      </w:rPr>
+    </w:lvl>
+    <w:lvl w:ilvl="5" w:tplc="04090005" w:tentative="1">
+      <w:start w:val="1"/>
+      <w:numFmt w:val="bullet"/>
+      <w:lvlText w:val=""/>
+      <w:lvlJc w:val="left"/>
+      <w:pPr>
+        <w:ind w:left="4320" w:hanging="360"/>
+      </w:pPr>
+      <w:rPr>
+        <w:rFonts w:ascii="Wingdings" w:hAnsi="Wingdings" w:hint="default"/>
+      </w:rPr>
+    </w:lvl>
+    <w:lvl w:ilvl="6" w:tplc="04090001" w:tentative="1">
+      <w:start w:val="1"/>
+      <w:numFmt w:val="bullet"/>
+      <w:lvlText w:val=""/>
+      <w:lvlJc w:val="left"/>
+      <w:pPr>
+        <w:ind w:left="5040" w:hanging="360"/>
+      </w:pPr>
+      <w:rPr>
+        <w:rFonts w:ascii="Symbol" w:hAnsi="Symbol" w:hint="default"/>
+      </w:rPr>
+    </w:lvl>
+    <w:lvl w:ilvl="7" w:tplc="04090003" w:tentative="1">
+      <w:start w:val="1"/>
+      <w:numFmt w:val="bullet"/>
+      <w:lvlText w:val="o"/>
+      <w:lvlJc w:val="left"/>
+      <w:pPr>
+        <w:ind w:left="5760" w:hanging="360"/>
+      </w:pPr>
+      <w:rPr>
+        <w:rFonts w:ascii="Courier New" w:hAnsi="Courier New" w:hint="default"/>
+      </w:rPr>
+    </w:lvl>
+    <w:lvl w:ilvl="8" w:tplc="04090005" w:tentative="1">
+      <w:start w:val="1"/>
+      <w:numFmt w:val="bullet"/>
+      <w:lvlText w:val=""/>
+      <w:lvlJc w:val="left"/>
+      <w:pPr>
+        <w:ind w:left="6480" w:hanging="360"/>
+      </w:pPr>
+      <w:rPr>
+        <w:rFonts w:ascii="Wingdings" w:hAnsi="Wingdings" w:hint="default"/>
+      </w:rPr>
+    </w:lvl>
+  </w:abstractNum>
+  <w:abstractNum w:abstractNumId="8">
     <w:nsid w:val="5ED13CEE"/>
     <w:multiLevelType w:val="hybridMultilevel"/>
     <w:tmpl w:val="674EA8AA"/>
@@ -1962,7 +4592,233 @@
       </w:rPr>
     </w:lvl>
   </w:abstractNum>
-  <w:abstractNum w:abstractNumId="3">
+  <w:abstractNum w:abstractNumId="9">
+    <w:nsid w:val="60D35A87"/>
+    <w:multiLevelType w:val="hybridMultilevel"/>
+    <w:tmpl w:val="92485DB0"/>
+    <w:lvl w:ilvl="0" w:tplc="04090001">
+      <w:start w:val="1"/>
+      <w:numFmt w:val="bullet"/>
+      <w:lvlText w:val=""/>
+      <w:lvlJc w:val="left"/>
+      <w:pPr>
+        <w:ind w:left="1080" w:hanging="360"/>
+      </w:pPr>
+      <w:rPr>
+        <w:rFonts w:ascii="Symbol" w:hAnsi="Symbol" w:hint="default"/>
+      </w:rPr>
+    </w:lvl>
+    <w:lvl w:ilvl="1" w:tplc="04090003" w:tentative="1">
+      <w:start w:val="1"/>
+      <w:numFmt w:val="bullet"/>
+      <w:lvlText w:val="o"/>
+      <w:lvlJc w:val="left"/>
+      <w:pPr>
+        <w:ind w:left="1800" w:hanging="360"/>
+      </w:pPr>
+      <w:rPr>
+        <w:rFonts w:ascii="Courier New" w:hAnsi="Courier New" w:hint="default"/>
+      </w:rPr>
+    </w:lvl>
+    <w:lvl w:ilvl="2" w:tplc="04090005" w:tentative="1">
+      <w:start w:val="1"/>
+      <w:numFmt w:val="bullet"/>
+      <w:lvlText w:val=""/>
+      <w:lvlJc w:val="left"/>
+      <w:pPr>
+        <w:ind w:left="2520" w:hanging="360"/>
+      </w:pPr>
+      <w:rPr>
+        <w:rFonts w:ascii="Wingdings" w:hAnsi="Wingdings" w:hint="default"/>
+      </w:rPr>
+    </w:lvl>
+    <w:lvl w:ilvl="3" w:tplc="04090001" w:tentative="1">
+      <w:start w:val="1"/>
+      <w:numFmt w:val="bullet"/>
+      <w:lvlText w:val=""/>
+      <w:lvlJc w:val="left"/>
+      <w:pPr>
+        <w:ind w:left="3240" w:hanging="360"/>
+      </w:pPr>
+      <w:rPr>
+        <w:rFonts w:ascii="Symbol" w:hAnsi="Symbol" w:hint="default"/>
+      </w:rPr>
+    </w:lvl>
+    <w:lvl w:ilvl="4" w:tplc="04090003" w:tentative="1">
+      <w:start w:val="1"/>
+      <w:numFmt w:val="bullet"/>
+      <w:lvlText w:val="o"/>
+      <w:lvlJc w:val="left"/>
+      <w:pPr>
+        <w:ind w:left="3960" w:hanging="360"/>
+      </w:pPr>
+      <w:rPr>
+        <w:rFonts w:ascii="Courier New" w:hAnsi="Courier New" w:hint="default"/>
+      </w:rPr>
+    </w:lvl>
+    <w:lvl w:ilvl="5" w:tplc="04090005" w:tentative="1">
+      <w:start w:val="1"/>
+      <w:numFmt w:val="bullet"/>
+      <w:lvlText w:val=""/>
+      <w:lvlJc w:val="left"/>
+      <w:pPr>
+        <w:ind w:left="4680" w:hanging="360"/>
+      </w:pPr>
+      <w:rPr>
+        <w:rFonts w:ascii="Wingdings" w:hAnsi="Wingdings" w:hint="default"/>
+      </w:rPr>
+    </w:lvl>
+    <w:lvl w:ilvl="6" w:tplc="04090001" w:tentative="1">
+      <w:start w:val="1"/>
+      <w:numFmt w:val="bullet"/>
+      <w:lvlText w:val=""/>
+      <w:lvlJc w:val="left"/>
+      <w:pPr>
+        <w:ind w:left="5400" w:hanging="360"/>
+      </w:pPr>
+      <w:rPr>
+        <w:rFonts w:ascii="Symbol" w:hAnsi="Symbol" w:hint="default"/>
+      </w:rPr>
+    </w:lvl>
+    <w:lvl w:ilvl="7" w:tplc="04090003" w:tentative="1">
+      <w:start w:val="1"/>
+      <w:numFmt w:val="bullet"/>
+      <w:lvlText w:val="o"/>
+      <w:lvlJc w:val="left"/>
+      <w:pPr>
+        <w:ind w:left="6120" w:hanging="360"/>
+      </w:pPr>
+      <w:rPr>
+        <w:rFonts w:ascii="Courier New" w:hAnsi="Courier New" w:hint="default"/>
+      </w:rPr>
+    </w:lvl>
+    <w:lvl w:ilvl="8" w:tplc="04090005" w:tentative="1">
+      <w:start w:val="1"/>
+      <w:numFmt w:val="bullet"/>
+      <w:lvlText w:val=""/>
+      <w:lvlJc w:val="left"/>
+      <w:pPr>
+        <w:ind w:left="6840" w:hanging="360"/>
+      </w:pPr>
+      <w:rPr>
+        <w:rFonts w:ascii="Wingdings" w:hAnsi="Wingdings" w:hint="default"/>
+      </w:rPr>
+    </w:lvl>
+  </w:abstractNum>
+  <w:abstractNum w:abstractNumId="10">
+    <w:nsid w:val="67865EB5"/>
+    <w:multiLevelType w:val="hybridMultilevel"/>
+    <w:tmpl w:val="2006E9CE"/>
+    <w:lvl w:ilvl="0" w:tplc="04090001">
+      <w:start w:val="1"/>
+      <w:numFmt w:val="bullet"/>
+      <w:lvlText w:val=""/>
+      <w:lvlJc w:val="left"/>
+      <w:pPr>
+        <w:ind w:left="720" w:hanging="360"/>
+      </w:pPr>
+      <w:rPr>
+        <w:rFonts w:ascii="Symbol" w:hAnsi="Symbol" w:hint="default"/>
+      </w:rPr>
+    </w:lvl>
+    <w:lvl w:ilvl="1" w:tplc="04090003">
+      <w:start w:val="1"/>
+      <w:numFmt w:val="bullet"/>
+      <w:lvlText w:val="o"/>
+      <w:lvlJc w:val="left"/>
+      <w:pPr>
+        <w:ind w:left="1440" w:hanging="360"/>
+      </w:pPr>
+      <w:rPr>
+        <w:rFonts w:ascii="Courier New" w:hAnsi="Courier New" w:hint="default"/>
+      </w:rPr>
+    </w:lvl>
+    <w:lvl w:ilvl="2" w:tplc="04090005" w:tentative="1">
+      <w:start w:val="1"/>
+      <w:numFmt w:val="bullet"/>
+      <w:lvlText w:val=""/>
+      <w:lvlJc w:val="left"/>
+      <w:pPr>
+        <w:ind w:left="2160" w:hanging="360"/>
+      </w:pPr>
+      <w:rPr>
+        <w:rFonts w:ascii="Wingdings" w:hAnsi="Wingdings" w:hint="default"/>
+      </w:rPr>
+    </w:lvl>
+    <w:lvl w:ilvl="3" w:tplc="04090001" w:tentative="1">
+      <w:start w:val="1"/>
+      <w:numFmt w:val="bullet"/>
+      <w:lvlText w:val=""/>
+      <w:lvlJc w:val="left"/>
+      <w:pPr>
+        <w:ind w:left="2880" w:hanging="360"/>
+      </w:pPr>
+      <w:rPr>
+        <w:rFonts w:ascii="Symbol" w:hAnsi="Symbol" w:hint="default"/>
+      </w:rPr>
+    </w:lvl>
+    <w:lvl w:ilvl="4" w:tplc="04090003" w:tentative="1">
+      <w:start w:val="1"/>
+      <w:numFmt w:val="bullet"/>
+      <w:lvlText w:val="o"/>
+      <w:lvlJc w:val="left"/>
+      <w:pPr>
+        <w:ind w:left="3600" w:hanging="360"/>
+      </w:pPr>
+      <w:rPr>
+        <w:rFonts w:ascii="Courier New" w:hAnsi="Courier New" w:hint="default"/>
+      </w:rPr>
+    </w:lvl>
+    <w:lvl w:ilvl="5" w:tplc="04090005" w:tentative="1">
+      <w:start w:val="1"/>
+      <w:numFmt w:val="bullet"/>
+      <w:lvlText w:val=""/>
+      <w:lvlJc w:val="left"/>
+      <w:pPr>
+        <w:ind w:left="4320" w:hanging="360"/>
+      </w:pPr>
+      <w:rPr>
+        <w:rFonts w:ascii="Wingdings" w:hAnsi="Wingdings" w:hint="default"/>
+      </w:rPr>
+    </w:lvl>
+    <w:lvl w:ilvl="6" w:tplc="04090001" w:tentative="1">
+      <w:start w:val="1"/>
+      <w:numFmt w:val="bullet"/>
+      <w:lvlText w:val=""/>
+      <w:lvlJc w:val="left"/>
+      <w:pPr>
+        <w:ind w:left="5040" w:hanging="360"/>
+      </w:pPr>
+      <w:rPr>
+        <w:rFonts w:ascii="Symbol" w:hAnsi="Symbol" w:hint="default"/>
+      </w:rPr>
+    </w:lvl>
+    <w:lvl w:ilvl="7" w:tplc="04090003" w:tentative="1">
+      <w:start w:val="1"/>
+      <w:numFmt w:val="bullet"/>
+      <w:lvlText w:val="o"/>
+      <w:lvlJc w:val="left"/>
+      <w:pPr>
+        <w:ind w:left="5760" w:hanging="360"/>
+      </w:pPr>
+      <w:rPr>
+        <w:rFonts w:ascii="Courier New" w:hAnsi="Courier New" w:hint="default"/>
+      </w:rPr>
+    </w:lvl>
+    <w:lvl w:ilvl="8" w:tplc="04090005" w:tentative="1">
+      <w:start w:val="1"/>
+      <w:numFmt w:val="bullet"/>
+      <w:lvlText w:val=""/>
+      <w:lvlJc w:val="left"/>
+      <w:pPr>
+        <w:ind w:left="6480" w:hanging="360"/>
+      </w:pPr>
+      <w:rPr>
+        <w:rFonts w:ascii="Wingdings" w:hAnsi="Wingdings" w:hint="default"/>
+      </w:rPr>
+    </w:lvl>
+  </w:abstractNum>
+  <w:abstractNum w:abstractNumId="11">
     <w:nsid w:val="74FC3F89"/>
     <w:multiLevelType w:val="hybridMultilevel"/>
     <w:tmpl w:val="396EA4E6"/>
@@ -2076,7 +4932,7 @@
     </w:lvl>
   </w:abstractNum>
   <w:num w:numId="1">
-    <w:abstractNumId w:val="3"/>
+    <w:abstractNumId w:val="11"/>
   </w:num>
   <w:num w:numId="2">
     <w:abstractNumId w:val="1"/>
@@ -2085,7 +4941,31 @@
     <w:abstractNumId w:val="0"/>
   </w:num>
   <w:num w:numId="4">
+    <w:abstractNumId w:val="8"/>
+  </w:num>
+  <w:num w:numId="5">
+    <w:abstractNumId w:val="6"/>
+  </w:num>
+  <w:num w:numId="6">
+    <w:abstractNumId w:val="10"/>
+  </w:num>
+  <w:num w:numId="7">
+    <w:abstractNumId w:val="9"/>
+  </w:num>
+  <w:num w:numId="8">
     <w:abstractNumId w:val="2"/>
+  </w:num>
+  <w:num w:numId="9">
+    <w:abstractNumId w:val="7"/>
+  </w:num>
+  <w:num w:numId="10">
+    <w:abstractNumId w:val="3"/>
+  </w:num>
+  <w:num w:numId="11">
+    <w:abstractNumId w:val="5"/>
+  </w:num>
+  <w:num w:numId="12">
+    <w:abstractNumId w:val="4"/>
   </w:num>
 </w:numbering>
 </file>

</xml_diff>